<commit_message>
added native application definition
</commit_message>
<xml_diff>
--- a/Literature_review.docx
+++ b/Literature_review.docx
@@ -835,7 +835,10 @@
         <w:t xml:space="preserve"> </w:t>
       </w:r>
       <w:r>
-        <w:t>predominantly in resource-rich countries</w:t>
+        <w:t>predominantly in high-income</w:t>
+      </w:r>
+      <w:r>
+        <w:t xml:space="preserve"> countries</w:t>
       </w:r>
       <w:r>
         <w:t xml:space="preserve">, the investigation carried by </w:t>
@@ -855,10 +858,10 @@
         <w:t xml:space="preserve">even </w:t>
       </w:r>
       <w:r>
-        <w:t>nursing students in resource-</w:t>
-      </w:r>
-      <w:r>
-        <w:t>poor countries</w:t>
+        <w:t>nursing students in low-income</w:t>
+      </w:r>
+      <w:r>
+        <w:t xml:space="preserve"> countries</w:t>
       </w:r>
       <w:r>
         <w:t xml:space="preserve"> also used mobile technology as educational tools. These learning practices involved socio</w:t>
@@ -1217,18 +1220,22 @@
         <w:t>beit with a slight nuance – Coach in a Box</w:t>
       </w:r>
       <w:r>
-        <w:t xml:space="preserve"> caters to the many, other </w:t>
-      </w:r>
-      <w:proofErr w:type="gramStart"/>
-      <w:r>
-        <w:t>employees</w:t>
-      </w:r>
-      <w:proofErr w:type="gramEnd"/>
-      <w:r>
-        <w:t xml:space="preserve"> asides executives, rather than the few. Strangely, especially for companies that</w:t>
-      </w:r>
-      <w:r>
-        <w:t xml:space="preserve"> should know better, there doesn’t seem to be</w:t>
+        <w:t xml:space="preserve"> caters to the many -- executives and other employees</w:t>
+      </w:r>
+      <w:r>
+        <w:t>, rather than the few</w:t>
+      </w:r>
+      <w:r>
+        <w:t xml:space="preserve"> (only executives)</w:t>
+      </w:r>
+      <w:r>
+        <w:t>. Strangely, especially for companies that</w:t>
+      </w:r>
+      <w:r>
+        <w:t xml:space="preserve"> should know </w:t>
+      </w:r>
+      <w:r>
+        <w:t>better, there isn’t</w:t>
       </w:r>
       <w:r>
         <w:t xml:space="preserve"> a major investment in mobile learning</w:t>
@@ -1245,29 +1252,212 @@
       </w:r>
       <w:proofErr w:type="spellEnd"/>
       <w:r>
-        <w:t xml:space="preserve"> don’t have a mobile application. Even companies with mobile a</w:t>
-      </w:r>
-      <w:r>
-        <w:t xml:space="preserve">pplications have few reviews and in some cases maintenance of the app has ceased e.g. </w:t>
-      </w:r>
-      <w:proofErr w:type="spellStart"/>
-      <w:r>
-        <w:t>Vistage’s</w:t>
-      </w:r>
-      <w:proofErr w:type="spellEnd"/>
-      <w:r>
-        <w:t xml:space="preserve"> My </w:t>
-      </w:r>
-      <w:proofErr w:type="spellStart"/>
-      <w:r>
-        <w:t>Vistage</w:t>
-      </w:r>
-      <w:proofErr w:type="spellEnd"/>
-      <w:r>
-        <w:t xml:space="preserve"> app.</w:t>
+        <w:t xml:space="preserve"> d</w:t>
+      </w:r>
+      <w:r>
+        <w:t>on’t have a mobile application and e</w:t>
+      </w:r>
+      <w:r>
+        <w:t>ven companies with mobile a</w:t>
+      </w:r>
+      <w:r>
+        <w:t>pplications have few</w:t>
+      </w:r>
+      <w:r>
+        <w:t xml:space="preserve"> or poor reviews.</w:t>
+      </w:r>
+    </w:p>
+    <w:p>
+      <w:pPr>
+        <w:ind w:firstLine="284"/>
+      </w:pPr>
+    </w:p>
+    <w:p>
+      <w:pPr>
+        <w:ind w:firstLine="284"/>
+        <w:rPr>
+          <w:u w:val="single"/>
+        </w:rPr>
+      </w:pPr>
+      <w:r>
+        <w:rPr>
+          <w:u w:val="single"/>
+        </w:rPr>
+        <w:t xml:space="preserve">2.2.4 Native </w:t>
+      </w:r>
+      <w:r>
+        <w:rPr>
+          <w:u w:val="single"/>
+        </w:rPr>
+        <w:t>or Cross-platform application</w:t>
+      </w:r>
+    </w:p>
+    <w:p>
+      <w:pPr>
+        <w:ind w:firstLine="284"/>
+      </w:pPr>
+    </w:p>
+    <w:p>
+      <w:pPr>
+        <w:ind w:firstLine="284"/>
+        <w:rPr>
+          <w:u w:val="single"/>
+        </w:rPr>
+      </w:pPr>
+      <w:r>
+        <w:rPr>
+          <w:u w:val="single"/>
+        </w:rPr>
+        <w:t>(1) Native Applications</w:t>
+      </w:r>
+    </w:p>
+    <w:p>
+      <w:pPr>
+        <w:ind w:firstLine="284"/>
+      </w:pPr>
+      <w:r>
+        <w:t xml:space="preserve">Native applications refer to applications that are developed to target </w:t>
+      </w:r>
+      <w:r>
+        <w:t>a specific mobile platform</w:t>
+      </w:r>
+      <w:r>
+        <w:t xml:space="preserve"> (</w:t>
+      </w:r>
+      <w:proofErr w:type="spellStart"/>
+      <w:r>
+        <w:t>Jobe</w:t>
+      </w:r>
+      <w:proofErr w:type="spellEnd"/>
+      <w:r>
+        <w:t>, 2013</w:t>
+      </w:r>
+      <w:r>
+        <w:t xml:space="preserve"> p. 28</w:t>
+      </w:r>
+      <w:r>
+        <w:t>)</w:t>
+      </w:r>
+      <w:r>
+        <w:t>. Kohan (2015) defines n</w:t>
+      </w:r>
+      <w:r>
+        <w:t>ative application</w:t>
+      </w:r>
+      <w:r>
+        <w:t xml:space="preserve"> development as the use of native programming languages of the platform to build an application. The two ma</w:t>
+      </w:r>
+      <w:r>
+        <w:t>in major mobile platform</w:t>
+      </w:r>
+      <w:r>
+        <w:t xml:space="preserve">s are </w:t>
+      </w:r>
+      <w:proofErr w:type="spellStart"/>
+      <w:r>
+        <w:t>iOS</w:t>
+      </w:r>
+      <w:proofErr w:type="spellEnd"/>
+      <w:r>
+        <w:t xml:space="preserve"> and Android. Vendors of th</w:t>
+      </w:r>
+      <w:r>
+        <w:t xml:space="preserve">ese platforms </w:t>
+      </w:r>
+      <w:r>
+        <w:t xml:space="preserve">support specific programming languages and tools to develop native applications. For example to develop </w:t>
+      </w:r>
+      <w:proofErr w:type="spellStart"/>
+      <w:r>
+        <w:t>iOS</w:t>
+      </w:r>
+      <w:proofErr w:type="spellEnd"/>
+      <w:r>
+        <w:t xml:space="preserve"> applications, you can either use Objective C or Swift programmi</w:t>
+      </w:r>
+      <w:r>
+        <w:t xml:space="preserve">ng language with the </w:t>
+      </w:r>
+      <w:proofErr w:type="spellStart"/>
+      <w:r>
+        <w:t>Xcode</w:t>
+      </w:r>
+      <w:proofErr w:type="spellEnd"/>
+      <w:r>
+        <w:t xml:space="preserve"> IDE, w</w:t>
+      </w:r>
+      <w:r>
+        <w:t xml:space="preserve">hilst Java programming language and Android Studio IDE is used </w:t>
+      </w:r>
+      <w:r>
+        <w:t>t</w:t>
+      </w:r>
+      <w:r>
+        <w:t>o develop Android native applications. N</w:t>
+      </w:r>
+      <w:r>
+        <w:t>at</w:t>
+      </w:r>
+      <w:r>
+        <w:t xml:space="preserve">ive applications have direct </w:t>
+      </w:r>
+      <w:r>
+        <w:t>acce</w:t>
+      </w:r>
+      <w:r>
+        <w:t>s</w:t>
       </w:r>
       <w:bookmarkStart w:id="0" w:name="_GoBack"/>
       <w:bookmarkEnd w:id="0"/>
+      <w:r>
+        <w:t>s to hardware devices and support all, simple and complex, user interface</w:t>
+      </w:r>
+      <w:r>
+        <w:t>s</w:t>
+      </w:r>
+      <w:r>
+        <w:t xml:space="preserve"> and </w:t>
+      </w:r>
+      <w:r>
+        <w:t>interactions available in the</w:t>
+      </w:r>
+      <w:r>
+        <w:t>ir</w:t>
+      </w:r>
+      <w:r>
+        <w:t xml:space="preserve"> respective platforms (</w:t>
+      </w:r>
+      <w:proofErr w:type="spellStart"/>
+      <w:r>
+        <w:t>Jobe</w:t>
+      </w:r>
+      <w:proofErr w:type="spellEnd"/>
+      <w:r>
+        <w:t>, 2013 p. 28).</w:t>
+      </w:r>
+    </w:p>
+    <w:p>
+      <w:pPr>
+        <w:ind w:firstLine="284"/>
+      </w:pPr>
+    </w:p>
+    <w:p>
+      <w:pPr>
+        <w:ind w:firstLine="284"/>
+      </w:pPr>
+    </w:p>
+    <w:p>
+      <w:pPr>
+        <w:ind w:firstLine="284"/>
+      </w:pPr>
+      <w:r>
+        <w:t>.</w:t>
+      </w:r>
+    </w:p>
+    <w:p>
+      <w:pPr>
+        <w:ind w:firstLine="284"/>
+      </w:pPr>
     </w:p>
     <w:p>
       <w:pPr>

</xml_diff>

<commit_message>
add hybrid mobile application section
</commit_message>
<xml_diff>
--- a/Literature_review.docx
+++ b/Literature_review.docx
@@ -24,50 +24,10 @@
     <w:p/>
     <w:p>
       <w:r>
-        <w:t xml:space="preserve">Will </w:t>
-      </w:r>
-      <w:proofErr w:type="spellStart"/>
-      <w:r>
-        <w:t>Stokely</w:t>
-      </w:r>
-      <w:proofErr w:type="spellEnd"/>
-      <w:r>
-        <w:t xml:space="preserve"> reasons that a mobile application will enable </w:t>
-      </w:r>
-      <w:proofErr w:type="spellStart"/>
-      <w:r>
-        <w:t>coachees</w:t>
-      </w:r>
-      <w:proofErr w:type="spellEnd"/>
-      <w:r>
-        <w:t xml:space="preserve"> stay properly engaged with their programmes resulting in improved completion rates, which</w:t>
-      </w:r>
-      <w:r>
-        <w:t xml:space="preserve"> will lead to higher incomes by Coach in a Box – completion rates of </w:t>
-      </w:r>
-      <w:proofErr w:type="spellStart"/>
-      <w:r>
-        <w:t>coachees</w:t>
-      </w:r>
-      <w:proofErr w:type="spellEnd"/>
-      <w:r>
-        <w:t xml:space="preserve"> enrolled in a </w:t>
-      </w:r>
-      <w:proofErr w:type="spellStart"/>
-      <w:r>
-        <w:t>programme</w:t>
-      </w:r>
-      <w:proofErr w:type="spellEnd"/>
-      <w:r>
-        <w:t xml:space="preserve"> is proportional to the money paid by the </w:t>
-      </w:r>
-      <w:proofErr w:type="spellStart"/>
-      <w:r>
-        <w:t>coachees</w:t>
-      </w:r>
-      <w:proofErr w:type="spellEnd"/>
-      <w:r>
-        <w:t>’ employer, who are the clients of Coach in a Box.</w:t>
+        <w:t>Will Stokely reasons that a mobile application will enable coachees stay properly engaged with their programmes resulting in improved completion rates, which</w:t>
+      </w:r>
+      <w:r>
+        <w:t xml:space="preserve"> will lead to higher incomes by Coach in a Box – completion rates of coachees enrolled in a programme is proportional to the money paid by the coachees’ employer, who are the clients of Coach in a Box.</w:t>
       </w:r>
       <w:r>
         <w:t xml:space="preserve"> </w:t>
@@ -93,13 +53,8 @@
           <w:numId w:val="1"/>
         </w:numPr>
       </w:pPr>
-      <w:proofErr w:type="gramStart"/>
-      <w:r>
-        <w:t>review</w:t>
-      </w:r>
-      <w:proofErr w:type="gramEnd"/>
-      <w:r>
-        <w:t xml:space="preserve"> the effects of mobile applications </w:t>
+      <w:r>
+        <w:t xml:space="preserve">review the effects of mobile applications </w:t>
       </w:r>
       <w:r>
         <w:t>on learning</w:t>
@@ -119,13 +74,8 @@
           <w:numId w:val="1"/>
         </w:numPr>
       </w:pPr>
-      <w:proofErr w:type="gramStart"/>
-      <w:r>
-        <w:t>review</w:t>
-      </w:r>
-      <w:proofErr w:type="gramEnd"/>
-      <w:r>
-        <w:t xml:space="preserve"> current mobile learning applications</w:t>
+      <w:r>
+        <w:t>review current mobile learning applications</w:t>
       </w:r>
     </w:p>
     <w:p>
@@ -136,13 +86,8 @@
           <w:numId w:val="1"/>
         </w:numPr>
       </w:pPr>
-      <w:proofErr w:type="gramStart"/>
-      <w:r>
-        <w:t>review</w:t>
-      </w:r>
-      <w:proofErr w:type="gramEnd"/>
-      <w:r>
-        <w:t xml:space="preserve"> native and hybrid applications</w:t>
+      <w:r>
+        <w:t>review native and hybrid applications</w:t>
       </w:r>
     </w:p>
     <w:p>
@@ -153,13 +98,8 @@
           <w:numId w:val="1"/>
         </w:numPr>
       </w:pPr>
-      <w:proofErr w:type="gramStart"/>
-      <w:r>
-        <w:t>review</w:t>
-      </w:r>
-      <w:proofErr w:type="gramEnd"/>
-      <w:r>
-        <w:t xml:space="preserve"> web services</w:t>
+      <w:r>
+        <w:t>review web services</w:t>
       </w:r>
     </w:p>
     <w:p>
@@ -170,13 +110,8 @@
           <w:numId w:val="1"/>
         </w:numPr>
       </w:pPr>
-      <w:proofErr w:type="gramStart"/>
-      <w:r>
-        <w:t>review</w:t>
-      </w:r>
-      <w:proofErr w:type="gramEnd"/>
-      <w:r>
-        <w:t xml:space="preserve"> data storage of mobile applications</w:t>
+      <w:r>
+        <w:t>review data storage of mobile applications</w:t>
       </w:r>
     </w:p>
     <w:p>
@@ -187,21 +122,8 @@
           <w:numId w:val="1"/>
         </w:numPr>
       </w:pPr>
-      <w:proofErr w:type="gramStart"/>
-      <w:r>
-        <w:t>review</w:t>
-      </w:r>
-      <w:proofErr w:type="gramEnd"/>
-      <w:r>
-        <w:t xml:space="preserve"> data </w:t>
-      </w:r>
-      <w:proofErr w:type="spellStart"/>
-      <w:r>
-        <w:t>synchronisation</w:t>
-      </w:r>
-      <w:proofErr w:type="spellEnd"/>
-      <w:r>
-        <w:t xml:space="preserve"> of data in embedded mobile databases and the central database</w:t>
+      <w:r>
+        <w:t>review data synchronisation of data in embedded mobile databases and the central database</w:t>
       </w:r>
     </w:p>
     <w:p/>
@@ -232,21 +154,7 @@
         <w:rPr>
           <w:u w:val="single"/>
         </w:rPr>
-        <w:t xml:space="preserve">2.2.1 </w:t>
-      </w:r>
-      <w:proofErr w:type="gramStart"/>
-      <w:r>
-        <w:rPr>
-          <w:u w:val="single"/>
-        </w:rPr>
-        <w:t>What</w:t>
-      </w:r>
-      <w:proofErr w:type="gramEnd"/>
-      <w:r>
-        <w:rPr>
-          <w:u w:val="single"/>
-        </w:rPr>
-        <w:t xml:space="preserve"> is Mobile Learning</w:t>
+        <w:t>2.2.1 What is Mobile Learning</w:t>
       </w:r>
     </w:p>
     <w:p/>
@@ -261,15 +169,7 @@
         <w:t xml:space="preserve"> a type of</w:t>
       </w:r>
       <w:r>
-        <w:t xml:space="preserve"> learning delivered using mobile technologies. A comprehensive definition given by </w:t>
-      </w:r>
-      <w:proofErr w:type="spellStart"/>
-      <w:r>
-        <w:t>Gikas</w:t>
-      </w:r>
-      <w:proofErr w:type="spellEnd"/>
-      <w:r>
-        <w:t xml:space="preserve"> and Grant (2013, p. 19) describes mobile learning as:</w:t>
+        <w:t xml:space="preserve"> learning delivered using mobile technologies. A comprehensive definition given by Gikas and Grant (2013, p. 19) describes mobile learning as:</w:t>
       </w:r>
     </w:p>
     <w:p>
@@ -280,13 +180,8 @@
           <w:numId w:val="2"/>
         </w:numPr>
       </w:pPr>
-      <w:proofErr w:type="gramStart"/>
-      <w:r>
-        <w:t>learning</w:t>
-      </w:r>
-      <w:proofErr w:type="gramEnd"/>
-      <w:r>
-        <w:t xml:space="preserve"> that’s more than that</w:t>
+      <w:r>
+        <w:t>learning that’s more than that</w:t>
       </w:r>
       <w:r>
         <w:t xml:space="preserve"> delivered an</w:t>
@@ -326,16 +221,11 @@
           <w:numId w:val="2"/>
         </w:numPr>
       </w:pPr>
-      <w:proofErr w:type="gramStart"/>
       <w:r>
         <w:t>l</w:t>
       </w:r>
       <w:r>
-        <w:t>earning</w:t>
-      </w:r>
-      <w:proofErr w:type="gramEnd"/>
-      <w:r>
-        <w:t xml:space="preserve"> that’s both formal and informal: </w:t>
+        <w:t xml:space="preserve">earning that’s both formal and informal: </w:t>
       </w:r>
       <w:r>
         <w:t>Formal learning</w:t>
@@ -368,30 +258,17 @@
           <w:numId w:val="2"/>
         </w:numPr>
       </w:pPr>
-      <w:proofErr w:type="gramStart"/>
       <w:r>
         <w:t>l</w:t>
       </w:r>
       <w:r>
-        <w:t>earning</w:t>
-      </w:r>
-      <w:proofErr w:type="gramEnd"/>
-      <w:r>
-        <w:t xml:space="preserve"> that is context aware and authentic for the learner: </w:t>
+        <w:t xml:space="preserve">earning that is context aware and authentic for the learner: </w:t>
       </w:r>
       <w:r>
         <w:t>Learners can</w:t>
       </w:r>
       <w:r>
-        <w:t xml:space="preserve"> </w:t>
-      </w:r>
-      <w:proofErr w:type="spellStart"/>
-      <w:r>
-        <w:t>personalise</w:t>
-      </w:r>
-      <w:proofErr w:type="spellEnd"/>
-      <w:r>
-        <w:t xml:space="preserve"> their</w:t>
+        <w:t xml:space="preserve"> personalise their</w:t>
       </w:r>
       <w:r>
         <w:t xml:space="preserve"> interact</w:t>
@@ -438,15 +315,7 @@
         <w:ind w:firstLine="284"/>
       </w:pPr>
       <w:r>
-        <w:t>(</w:t>
-      </w:r>
-      <w:proofErr w:type="spellStart"/>
-      <w:r>
-        <w:t>i</w:t>
-      </w:r>
-      <w:proofErr w:type="spellEnd"/>
-      <w:r>
-        <w:t xml:space="preserve">) </w:t>
+        <w:t xml:space="preserve">(i) </w:t>
       </w:r>
       <w:r>
         <w:t xml:space="preserve">Alexander (2004, p. </w:t>
@@ -498,27 +367,14 @@
         <w:t xml:space="preserve"> an external, semi-public face -- </w:t>
       </w:r>
       <w:r>
-        <w:t xml:space="preserve">their screens readable by passers-by or, worse yet, </w:t>
-      </w:r>
-      <w:proofErr w:type="gramStart"/>
-      <w:r>
-        <w:t>room-mates</w:t>
-      </w:r>
-      <w:proofErr w:type="gramEnd"/>
-      <w:r>
-        <w:t xml:space="preserve">. But he notes that mobile devices are personally intimate; they are held close to the body -- in a purse, on the lap, in a pocket, </w:t>
+        <w:t xml:space="preserve">their screens readable by passers-by or, worse yet, room-mates. But he notes that mobile devices are personally intimate; they are held close to the body -- in a purse, on the lap, in a pocket, </w:t>
       </w:r>
       <w:r>
         <w:t xml:space="preserve">and </w:t>
       </w:r>
       <w:r>
-        <w:t xml:space="preserve">on the floor next to the user. Their screens are easily hidden from prying eyes (Alexander, 2004). An example is given of Michele Forman, the 2001 National Teacher of the Year in the United States, who notes that her high school students became very attached to their wireless laptops. Michele concluded that the students increased their personal writing and composition after the introduction of wireless laptops. </w:t>
-      </w:r>
-      <w:proofErr w:type="gramStart"/>
-      <w:r>
-        <w:t>(Alexander, 2004).</w:t>
-      </w:r>
-      <w:proofErr w:type="gramEnd"/>
+        <w:t>on the floor next to the user. Their screens are easily hidden from prying eyes (Alexander, 2004). An example is given of Michele Forman, the 2001 National Teacher of the Year in the United States, who notes that her high school students became very attached to their wireless laptops. Michele concluded that the students increased their personal writing and composition after the introduction of wireless laptops. (Alexander, 2004).</w:t>
+      </w:r>
     </w:p>
     <w:p/>
     <w:p>
@@ -543,43 +399,9 @@
       <w:r>
         <w:t xml:space="preserve"> (Garrett &amp; Klein, 2008, cited by </w:t>
       </w:r>
-      <w:proofErr w:type="spellStart"/>
-      <w:r>
-        <w:t>Pimmer</w:t>
-      </w:r>
-      <w:proofErr w:type="spellEnd"/>
-      <w:r>
-        <w:t xml:space="preserve">, </w:t>
-      </w:r>
-      <w:proofErr w:type="spellStart"/>
-      <w:r>
-        <w:t>Brysiewicz</w:t>
-      </w:r>
-      <w:proofErr w:type="spellEnd"/>
-      <w:r>
-        <w:t xml:space="preserve">, </w:t>
-      </w:r>
-      <w:proofErr w:type="spellStart"/>
-      <w:r>
-        <w:t>Linxen</w:t>
-      </w:r>
-      <w:proofErr w:type="spellEnd"/>
-      <w:r>
-        <w:t xml:space="preserve">, Walters, </w:t>
-      </w:r>
-      <w:proofErr w:type="spellStart"/>
-      <w:r>
-        <w:t>Chipps</w:t>
-      </w:r>
-      <w:proofErr w:type="spellEnd"/>
-      <w:r>
-        <w:t xml:space="preserve"> &amp; </w:t>
-      </w:r>
-      <w:proofErr w:type="spellStart"/>
-      <w:r>
-        <w:t>Gröhbiel</w:t>
-      </w:r>
-      <w:proofErr w:type="spellEnd"/>
+      <w:r>
+        <w:t>Pimmer, Brysiewicz, Linxen, Walters, Chipps &amp; Gröhbiel</w:t>
+      </w:r>
       <w:r>
         <w:t xml:space="preserve">, 2014, p. 1398). </w:t>
       </w:r>
@@ -599,39 +421,13 @@
         <w:t>Georg</w:t>
       </w:r>
       <w:r>
-        <w:t xml:space="preserve">e, Davidson, </w:t>
-      </w:r>
-      <w:proofErr w:type="spellStart"/>
-      <w:r>
-        <w:t>Serapiglia</w:t>
-      </w:r>
-      <w:proofErr w:type="spellEnd"/>
-      <w:r>
-        <w:t xml:space="preserve">, </w:t>
-      </w:r>
-      <w:proofErr w:type="spellStart"/>
-      <w:r>
-        <w:t>Barla</w:t>
-      </w:r>
-      <w:proofErr w:type="spellEnd"/>
-      <w:r>
-        <w:t xml:space="preserve"> &amp; </w:t>
-      </w:r>
-      <w:proofErr w:type="spellStart"/>
+        <w:t xml:space="preserve">e, Davidson, Serapiglia, Barla &amp; </w:t>
+      </w:r>
       <w:r>
         <w:t>Thotakura</w:t>
       </w:r>
-      <w:proofErr w:type="spellEnd"/>
-      <w:r>
-        <w:t xml:space="preserve">, 2010, cited by </w:t>
-      </w:r>
-      <w:proofErr w:type="spellStart"/>
-      <w:r>
-        <w:t>Pimmer</w:t>
-      </w:r>
-      <w:proofErr w:type="spellEnd"/>
-      <w:r>
-        <w:t xml:space="preserve"> et al., 2014, p. 1398). For ex</w:t>
+      <w:r>
+        <w:t>, 2010, cited by Pimmer et al., 2014, p. 1398). For ex</w:t>
       </w:r>
       <w:r>
         <w:t>ample, Taiwanese nursing s</w:t>
@@ -667,15 +463,7 @@
         <w:t>Huang</w:t>
       </w:r>
       <w:r>
-        <w:t xml:space="preserve">, 2011, cited by </w:t>
-      </w:r>
-      <w:proofErr w:type="spellStart"/>
-      <w:r>
-        <w:t>Pimmer</w:t>
-      </w:r>
-      <w:proofErr w:type="spellEnd"/>
-      <w:r>
-        <w:t xml:space="preserve"> et al., 2014, p. 1398). </w:t>
+        <w:t xml:space="preserve">, 2011, cited by Pimmer et al., 2014, p. 1398). </w:t>
       </w:r>
     </w:p>
     <w:p>
@@ -691,15 +479,7 @@
         <w:t xml:space="preserve">(iii) </w:t>
       </w:r>
       <w:r>
-        <w:t xml:space="preserve">In a British study, midwives used multimedia podcasts on iPods at bedsides to support the learning of the Newborn Infant Physical Examination (Clay, 2011, cited by </w:t>
-      </w:r>
-      <w:proofErr w:type="spellStart"/>
-      <w:r>
-        <w:t>Pimmer</w:t>
-      </w:r>
-      <w:proofErr w:type="spellEnd"/>
-      <w:r>
-        <w:t xml:space="preserve"> et al., 2014). The analysis of the small-scale pilot</w:t>
+        <w:t>In a British study, midwives used multimedia podcasts on iPods at bedsides to support the learning of the Newborn Infant Physical Examination (Clay, 2011, cited by Pimmer et al., 2014). The analysis of the small-scale pilot</w:t>
       </w:r>
       <w:r>
         <w:t xml:space="preserve"> scheme</w:t>
@@ -717,16 +497,11 @@
       <w:pPr>
         <w:ind w:firstLine="284"/>
       </w:pPr>
-      <w:proofErr w:type="gramStart"/>
       <w:r>
         <w:t xml:space="preserve">(iv) </w:t>
       </w:r>
       <w:r>
-        <w:t>Similarly</w:t>
-      </w:r>
-      <w:proofErr w:type="gramEnd"/>
-      <w:r>
-        <w:t xml:space="preserve">, studies from the USA (United States of America) and Canada came to the conclusion that nurses and nursing students view mobile devices as effective means to support their learning in the workplace by enabling access to </w:t>
+        <w:t xml:space="preserve">Similarly, studies from the USA (United States of America) and Canada came to the conclusion that nurses and nursing students view mobile devices as effective means to support their learning in the workplace by enabling access to </w:t>
       </w:r>
       <w:r>
         <w:t>several</w:t>
@@ -738,31 +513,13 @@
         <w:t>Kenny,</w:t>
       </w:r>
       <w:r>
-        <w:t xml:space="preserve"> Park, Van </w:t>
-      </w:r>
-      <w:proofErr w:type="spellStart"/>
-      <w:r>
-        <w:t>Neste</w:t>
-      </w:r>
-      <w:proofErr w:type="spellEnd"/>
-      <w:r>
-        <w:t xml:space="preserve">-Kenny, Burton &amp; </w:t>
-      </w:r>
-      <w:proofErr w:type="spellStart"/>
+        <w:t xml:space="preserve"> Park, Van Neste-Kenny, Burton &amp; </w:t>
+      </w:r>
       <w:r>
         <w:t>Meiers</w:t>
       </w:r>
-      <w:proofErr w:type="spellEnd"/>
-      <w:r>
-        <w:t xml:space="preserve">, 2009, cited by </w:t>
-      </w:r>
-      <w:proofErr w:type="spellStart"/>
-      <w:r>
-        <w:t>Pimmer</w:t>
-      </w:r>
-      <w:proofErr w:type="spellEnd"/>
-      <w:r>
-        <w:t xml:space="preserve"> et al., 2014).</w:t>
+      <w:r>
+        <w:t>, 2009, cited by Pimmer et al., 2014).</w:t>
       </w:r>
     </w:p>
     <w:p>
@@ -778,15 +535,7 @@
         <w:t xml:space="preserve">(v) </w:t>
       </w:r>
       <w:r>
-        <w:t xml:space="preserve">In addition to the provision of information and communication features, a mobile e-portfolio allowed Canadian students to document their clinical experiences using different modes including text, audio and image. The students greatly valued the reference functions, but also appreciated the opportunity to capture clinical events in the form of photographs (Garrett &amp; Jackson, 2006, cited by </w:t>
-      </w:r>
-      <w:proofErr w:type="spellStart"/>
-      <w:r>
-        <w:t>Pimmer</w:t>
-      </w:r>
-      <w:proofErr w:type="spellEnd"/>
-      <w:r>
-        <w:t xml:space="preserve"> et al., 2014, p. 1398).</w:t>
+        <w:t>In addition to the provision of information and communication features, a mobile e-portfolio allowed Canadian students to document their clinical experiences using different modes including text, audio and image. The students greatly valued the reference functions, but also appreciated the opportunity to capture clinical events in the form of photographs (Garrett &amp; Jackson, 2006, cited by Pimmer et al., 2014, p. 1398).</w:t>
       </w:r>
     </w:p>
     <w:p>
@@ -841,15 +590,7 @@
         <w:t xml:space="preserve"> countries</w:t>
       </w:r>
       <w:r>
-        <w:t xml:space="preserve">, the investigation carried by </w:t>
-      </w:r>
-      <w:proofErr w:type="spellStart"/>
-      <w:r>
-        <w:t>Pimmer</w:t>
-      </w:r>
-      <w:proofErr w:type="spellEnd"/>
-      <w:r>
-        <w:t xml:space="preserve"> et al. (2014, p. 1403) showed th</w:t>
+        <w:t>, the investigation carried by Pimmer et al. (2014, p. 1403) showed th</w:t>
       </w:r>
       <w:r>
         <w:t xml:space="preserve">at </w:t>
@@ -885,15 +626,7 @@
         <w:t>poor areas in informal learning contexts in low and middle-income countries</w:t>
       </w:r>
       <w:r>
-        <w:t xml:space="preserve"> (</w:t>
-      </w:r>
-      <w:proofErr w:type="spellStart"/>
-      <w:r>
-        <w:t>Pimmer</w:t>
-      </w:r>
-      <w:proofErr w:type="spellEnd"/>
-      <w:r>
-        <w:t xml:space="preserve"> et al., 2014).</w:t>
+        <w:t xml:space="preserve"> (Pimmer et al., 2014).</w:t>
       </w:r>
     </w:p>
     <w:p>
@@ -919,23 +652,7 @@
         <w:ind w:firstLine="284"/>
       </w:pPr>
       <w:r>
-        <w:t xml:space="preserve">Disadvantages of mobile learning are usually associated with the size of mobile devices used. For instance the size of the mobile device used may be an issue if the device has a small screen. But recent smartphones from iPhone 6, iPhone 6 Plus, Nexus 5 and Android </w:t>
-      </w:r>
-      <w:proofErr w:type="spellStart"/>
-      <w:r>
-        <w:t>Phablets</w:t>
-      </w:r>
-      <w:proofErr w:type="spellEnd"/>
-      <w:r>
-        <w:t xml:space="preserve"> have reasonable large screen sizes. Alternatively tablets and </w:t>
-      </w:r>
-      <w:proofErr w:type="spellStart"/>
-      <w:r>
-        <w:t>iPads</w:t>
-      </w:r>
-      <w:proofErr w:type="spellEnd"/>
-      <w:r>
-        <w:t xml:space="preserve"> can be used instead of smartphones for a better learning experience.</w:t>
+        <w:t>Disadvantages of mobile learning are usually associated with the size of mobile devices used. For instance the size of the mobile device used may be an issue if the device has a small screen. But recent smartphones from iPhone 6, iPhone 6 Plus, Nexus 5 and Android Phablets have reasonable large screen sizes. Alternatively tablets and iPads can be used instead of smartphones for a better learning experience.</w:t>
       </w:r>
     </w:p>
     <w:p/>
@@ -947,15 +664,7 @@
         <w:t>Distractions from other applications like Facebook, twitter, is another disadvantage. Lots of distractions exist when using smartphones and tablets but the same can also be said of</w:t>
       </w:r>
       <w:r>
-        <w:t xml:space="preserve"> </w:t>
-      </w:r>
-      <w:proofErr w:type="gramStart"/>
-      <w:r>
-        <w:t>e-learning</w:t>
-      </w:r>
-      <w:proofErr w:type="gramEnd"/>
-      <w:r>
-        <w:t xml:space="preserve"> and yet e-learning has been found to be very effective – it all boils down to the focus and determination of the user not to be distracted.</w:t>
+        <w:t xml:space="preserve"> e-learning and yet e-learning has been found to be very effective – it all boils down to the focus and determination of the user not to be distracted.</w:t>
       </w:r>
     </w:p>
     <w:p>
@@ -1030,39 +739,7 @@
         <w:t xml:space="preserve"> be looking at a couple, </w:t>
       </w:r>
       <w:r>
-        <w:t xml:space="preserve">namely: Notion’s </w:t>
-      </w:r>
-      <w:proofErr w:type="spellStart"/>
-      <w:r>
-        <w:t>BusinessCoaching</w:t>
-      </w:r>
-      <w:proofErr w:type="spellEnd"/>
-      <w:r>
-        <w:t xml:space="preserve">, </w:t>
-      </w:r>
-      <w:proofErr w:type="spellStart"/>
-      <w:r>
-        <w:t>Shirlaws</w:t>
-      </w:r>
-      <w:proofErr w:type="spellEnd"/>
-      <w:r>
-        <w:t xml:space="preserve">, </w:t>
-      </w:r>
-      <w:proofErr w:type="spellStart"/>
-      <w:r>
-        <w:t>Vistage</w:t>
-      </w:r>
-      <w:proofErr w:type="spellEnd"/>
-      <w:r>
-        <w:t xml:space="preserve"> and </w:t>
-      </w:r>
-      <w:proofErr w:type="spellStart"/>
-      <w:r>
-        <w:t>CoachDirectors</w:t>
-      </w:r>
-      <w:proofErr w:type="spellEnd"/>
-      <w:r>
-        <w:t>.</w:t>
+        <w:t>namely: Notion’s BusinessCoaching, Shirlaws, Vistage and CoachDirectors.</w:t>
       </w:r>
     </w:p>
     <w:p>
@@ -1099,13 +776,8 @@
           <w:numId w:val="3"/>
         </w:numPr>
       </w:pPr>
-      <w:proofErr w:type="spellStart"/>
-      <w:r>
-        <w:t>Shirlaws</w:t>
-      </w:r>
-      <w:proofErr w:type="spellEnd"/>
-      <w:r>
-        <w:t xml:space="preserve"> (Australia): This is an interactive conference tool application. You can obtain the conference’s agenda and biography of the speaker</w:t>
+      <w:r>
+        <w:t>Shirlaws (Australia): This is an interactive conference tool application. You can obtain the conference’s agenda and biography of the speaker</w:t>
       </w:r>
       <w:r>
         <w:t>. It’s has only one review implying it’s not used by lots of people.</w:t>
@@ -1119,13 +791,8 @@
           <w:numId w:val="3"/>
         </w:numPr>
       </w:pPr>
-      <w:proofErr w:type="spellStart"/>
-      <w:r>
-        <w:t>Vistage</w:t>
-      </w:r>
-      <w:proofErr w:type="spellEnd"/>
-      <w:r>
-        <w:t xml:space="preserve"> International Events (UK): This application enables you to find and chat with other attendees through the in-app event messaging; be up-to-date during events; obtain the conference’s agenda and biography of the speaker. It has three reviews.</w:t>
+      <w:r>
+        <w:t>Vistage International Events (UK): This application enables you to find and chat with other attendees through the in-app event messaging; be up-to-date during events; obtain the conference’s agenda and biography of the speaker. It has three reviews.</w:t>
       </w:r>
       <w:r>
         <w:t xml:space="preserve"> Whilst better than having one review, it still implies it’s not used by lots of people.</w:t>
@@ -1140,23 +807,7 @@
         </w:numPr>
       </w:pPr>
       <w:r>
-        <w:t xml:space="preserve">My </w:t>
-      </w:r>
-      <w:proofErr w:type="spellStart"/>
-      <w:r>
-        <w:t>Vistage</w:t>
-      </w:r>
-      <w:proofErr w:type="spellEnd"/>
-      <w:r>
-        <w:t xml:space="preserve"> (UK) – With My </w:t>
-      </w:r>
-      <w:proofErr w:type="spellStart"/>
-      <w:r>
-        <w:t>Visatage</w:t>
-      </w:r>
-      <w:proofErr w:type="spellEnd"/>
-      <w:r>
-        <w:t xml:space="preserve">, you can add meetings to your calendar, locate venue of meeting, mark meeting attendance and update your profile. It has two reviews with one review stating: “Used to work, </w:t>
+        <w:t xml:space="preserve">My Vistage (UK) – With My Visatage, you can add meetings to your calendar, locate venue of meeting, mark meeting attendance and update your profile. It has two reviews with one review stating: “Used to work, </w:t>
       </w:r>
       <w:r>
         <w:t xml:space="preserve">(sic) </w:t>
@@ -1176,21 +827,8 @@
           <w:numId w:val="3"/>
         </w:numPr>
       </w:pPr>
-      <w:proofErr w:type="spellStart"/>
-      <w:r>
-        <w:t>CoachDirectors</w:t>
-      </w:r>
-      <w:proofErr w:type="spellEnd"/>
-      <w:r>
-        <w:t xml:space="preserve"> (UK): There’s no application by the name of </w:t>
-      </w:r>
-      <w:proofErr w:type="spellStart"/>
-      <w:r>
-        <w:t>CoachDirectors</w:t>
-      </w:r>
-      <w:proofErr w:type="spellEnd"/>
-      <w:r>
-        <w:t xml:space="preserve"> in Google’s Play Store or iPhone’s App Store.</w:t>
+      <w:r>
+        <w:t>CoachDirectors (UK): There’s no application by the name of CoachDirectors in Google’s Play Store or iPhone’s App Store.</w:t>
       </w:r>
     </w:p>
     <w:p>
@@ -1244,15 +882,7 @@
         <w:t xml:space="preserve"> by companies offering business and executive coaching services</w:t>
       </w:r>
       <w:r>
-        <w:t xml:space="preserve">. Some companies like </w:t>
-      </w:r>
-      <w:proofErr w:type="spellStart"/>
-      <w:r>
-        <w:t>CoachDirectors</w:t>
-      </w:r>
-      <w:proofErr w:type="spellEnd"/>
-      <w:r>
-        <w:t xml:space="preserve"> d</w:t>
+        <w:t>. Some companies like CoachDirectors d</w:t>
       </w:r>
       <w:r>
         <w:t>on’t have a mobile application and e</w:t>
@@ -1308,7 +938,13 @@
         <w:rPr>
           <w:u w:val="single"/>
         </w:rPr>
-        <w:t>(1) Native Applications</w:t>
+        <w:t>2.2.4.1</w:t>
+      </w:r>
+      <w:r>
+        <w:rPr>
+          <w:u w:val="single"/>
+        </w:rPr>
+        <w:t xml:space="preserve"> Native Applications</w:t>
       </w:r>
     </w:p>
     <w:p>
@@ -1322,15 +958,7 @@
         <w:t>a specific mobile platform</w:t>
       </w:r>
       <w:r>
-        <w:t xml:space="preserve"> (</w:t>
-      </w:r>
-      <w:proofErr w:type="spellStart"/>
-      <w:r>
-        <w:t>Jobe</w:t>
-      </w:r>
-      <w:proofErr w:type="spellEnd"/>
-      <w:r>
-        <w:t>, 2013</w:t>
+        <w:t xml:space="preserve"> (Jobe, 2013</w:t>
       </w:r>
       <w:r>
         <w:t xml:space="preserve"> p. 28</w:t>
@@ -1351,40 +979,22 @@
         <w:t>in major mobile platform</w:t>
       </w:r>
       <w:r>
-        <w:t xml:space="preserve">s are </w:t>
-      </w:r>
-      <w:proofErr w:type="spellStart"/>
-      <w:r>
-        <w:t>iOS</w:t>
-      </w:r>
-      <w:proofErr w:type="spellEnd"/>
-      <w:r>
-        <w:t xml:space="preserve"> and Android. Vendors of th</w:t>
+        <w:t>s are iOS and Android. Vendors of th</w:t>
       </w:r>
       <w:r>
         <w:t xml:space="preserve">ese platforms </w:t>
       </w:r>
       <w:r>
-        <w:t xml:space="preserve">support specific programming languages and tools to develop native applications. For example to develop </w:t>
-      </w:r>
-      <w:proofErr w:type="spellStart"/>
-      <w:r>
-        <w:t>iOS</w:t>
-      </w:r>
-      <w:proofErr w:type="spellEnd"/>
-      <w:r>
-        <w:t xml:space="preserve"> applications, you can either use Objective C or Swift programmi</w:t>
-      </w:r>
-      <w:r>
-        <w:t xml:space="preserve">ng language with the </w:t>
-      </w:r>
-      <w:proofErr w:type="spellStart"/>
-      <w:r>
-        <w:t>Xcode</w:t>
-      </w:r>
-      <w:proofErr w:type="spellEnd"/>
-      <w:r>
-        <w:t xml:space="preserve"> IDE, w</w:t>
+        <w:t>support specific programming languages and tools to develop native applications. For example to develop iOS application</w:t>
+      </w:r>
+      <w:r>
+        <w:t>s, you can either use Objective-</w:t>
+      </w:r>
+      <w:r>
+        <w:t>C or Swift programmi</w:t>
+      </w:r>
+      <w:r>
+        <w:t>ng language with the Xcode IDE, w</w:t>
       </w:r>
       <w:r>
         <w:t xml:space="preserve">hilst Java programming language and Android Studio IDE is used </w:t>
@@ -1405,36 +1015,1214 @@
         <w:t>acce</w:t>
       </w:r>
       <w:r>
+        <w:t>ss to hardware devices and support all, simple and complex, user interface</w:t>
+      </w:r>
+      <w:r>
         <w:t>s</w:t>
+      </w:r>
+      <w:r>
+        <w:t xml:space="preserve"> and </w:t>
+      </w:r>
+      <w:r>
+        <w:t>interactions available in the</w:t>
+      </w:r>
+      <w:r>
+        <w:t>ir</w:t>
+      </w:r>
+      <w:r>
+        <w:t xml:space="preserve"> respective platforms (Jobe, 2013 p. 28).</w:t>
+      </w:r>
+    </w:p>
+    <w:p>
+      <w:pPr>
+        <w:ind w:firstLine="284"/>
+      </w:pPr>
+    </w:p>
+    <w:p>
+      <w:pPr>
+        <w:ind w:firstLine="284"/>
+        <w:rPr>
+          <w:u w:val="single"/>
+        </w:rPr>
+      </w:pPr>
+      <w:r>
+        <w:rPr>
+          <w:u w:val="single"/>
+        </w:rPr>
+        <w:t>Advantages</w:t>
+      </w:r>
+    </w:p>
+    <w:p>
+      <w:pPr>
+        <w:pStyle w:val="ListParagraph"/>
+        <w:numPr>
+          <w:ilvl w:val="0"/>
+          <w:numId w:val="10"/>
+        </w:numPr>
+      </w:pPr>
+      <w:r>
+        <w:t xml:space="preserve">Better performance: </w:t>
+      </w:r>
+      <w:r>
+        <w:t xml:space="preserve">Native applications provide </w:t>
+      </w:r>
+      <w:r>
+        <w:t xml:space="preserve">a </w:t>
+      </w:r>
+      <w:r>
+        <w:t>better pe</w:t>
+      </w:r>
+      <w:r>
+        <w:t xml:space="preserve">rformance compared to most cross-platform applications. Native applications are </w:t>
+      </w:r>
+      <w:r>
+        <w:t xml:space="preserve">responsive and </w:t>
+      </w:r>
+      <w:r>
+        <w:t xml:space="preserve">provide an all-round </w:t>
+      </w:r>
+      <w:r>
+        <w:t>fluid experience</w:t>
+      </w:r>
+      <w:r>
+        <w:t xml:space="preserve"> -- </w:t>
+      </w:r>
+      <w:r>
+        <w:t>a user can navigate and interact with the application without noticing any loading delays</w:t>
+      </w:r>
+      <w:r>
+        <w:t xml:space="preserve">. </w:t>
+      </w:r>
+    </w:p>
+    <w:p>
+      <w:pPr>
+        <w:ind w:left="360"/>
+      </w:pPr>
+    </w:p>
+    <w:p>
+      <w:pPr>
+        <w:pStyle w:val="ListParagraph"/>
+        <w:numPr>
+          <w:ilvl w:val="0"/>
+          <w:numId w:val="10"/>
+        </w:numPr>
+      </w:pPr>
+      <w:r>
+        <w:t xml:space="preserve">User friendly: </w:t>
+      </w:r>
+      <w:r>
+        <w:t>Additionally,</w:t>
+      </w:r>
+      <w:r>
+        <w:t xml:space="preserve"> </w:t>
+      </w:r>
+      <w:r>
+        <w:t>native application development environment</w:t>
+      </w:r>
+      <w:r>
+        <w:t>s (IDEs) provide</w:t>
+      </w:r>
+      <w:r>
+        <w:t xml:space="preserve"> design and user interaction widgets that come standard with each platform. So, the users will have a better experience because they are familiar with the standard nativ</w:t>
+      </w:r>
+      <w:r>
+        <w:t xml:space="preserve">e icons, actions, transitions or navigation </w:t>
+      </w:r>
+      <w:r>
+        <w:t>(Kohan, 2015).</w:t>
+      </w:r>
+    </w:p>
+    <w:p>
+      <w:pPr>
+        <w:ind w:left="360"/>
+      </w:pPr>
+    </w:p>
+    <w:p>
+      <w:pPr>
+        <w:pStyle w:val="ListParagraph"/>
+        <w:numPr>
+          <w:ilvl w:val="0"/>
+          <w:numId w:val="10"/>
+        </w:numPr>
+      </w:pPr>
+      <w:r>
+        <w:t>No limitations: Native applications are developed using</w:t>
+      </w:r>
+      <w:r>
+        <w:t xml:space="preserve"> native application IDEs (Xcode and Android Studio)</w:t>
+      </w:r>
+      <w:r>
+        <w:t xml:space="preserve">, so implementing many native features </w:t>
+      </w:r>
+      <w:r>
+        <w:t>and interactions</w:t>
+      </w:r>
+      <w:r>
+        <w:t xml:space="preserve"> are easily adoptable and built into the </w:t>
+      </w:r>
+      <w:r>
+        <w:t>IDE</w:t>
+      </w:r>
+      <w:r>
+        <w:t xml:space="preserve"> (Kohan, 2015).</w:t>
+      </w:r>
+    </w:p>
+    <w:p>
+      <w:pPr>
+        <w:ind w:left="360"/>
+      </w:pPr>
+    </w:p>
+    <w:p>
+      <w:pPr>
+        <w:pStyle w:val="ListParagraph"/>
+        <w:numPr>
+          <w:ilvl w:val="0"/>
+          <w:numId w:val="10"/>
+        </w:numPr>
+      </w:pPr>
+      <w:r>
+        <w:t xml:space="preserve">Support and Resources: </w:t>
+      </w:r>
+      <w:r>
+        <w:t>There is a lot of support and resources to develop native apps;</w:t>
+      </w:r>
+      <w:r>
+        <w:t xml:space="preserve"> there is more support and available resou</w:t>
+      </w:r>
+      <w:r>
+        <w:t>rces to build</w:t>
+      </w:r>
+      <w:r>
+        <w:t xml:space="preserve"> native </w:t>
+      </w:r>
+      <w:r>
+        <w:t>applications</w:t>
+      </w:r>
+      <w:r>
+        <w:t xml:space="preserve"> than to build </w:t>
+      </w:r>
+      <w:r>
+        <w:t>cross-platform applications</w:t>
+      </w:r>
+      <w:r>
+        <w:t xml:space="preserve"> (Kohan, 2015).</w:t>
+      </w:r>
+    </w:p>
+    <w:p>
+      <w:pPr>
+        <w:pStyle w:val="ListParagraph"/>
+      </w:pPr>
+    </w:p>
+    <w:p>
+      <w:pPr>
+        <w:pStyle w:val="ListParagraph"/>
+        <w:numPr>
+          <w:ilvl w:val="0"/>
+          <w:numId w:val="10"/>
+        </w:numPr>
+      </w:pPr>
+      <w:r>
+        <w:t>Dedicated IDE: Native application development occurs in dedicated and specific IDEs that provide better debugging features than cross-platform development.</w:t>
+      </w:r>
+      <w:r>
+        <w:t xml:space="preserve"> Some cross-platforms</w:t>
+      </w:r>
+      <w:r>
+        <w:t xml:space="preserve"> don’t even have a </w:t>
+      </w:r>
+      <w:r>
+        <w:t>dedicated IDE and developers have to improvise.</w:t>
+      </w:r>
+    </w:p>
+    <w:p/>
+    <w:p>
+      <w:pPr>
+        <w:pStyle w:val="ListParagraph"/>
+        <w:numPr>
+          <w:ilvl w:val="0"/>
+          <w:numId w:val="10"/>
+        </w:numPr>
+      </w:pPr>
+      <w:r>
+        <w:t>Tools and Debugging: Native development provides bet</w:t>
+      </w:r>
+      <w:r>
+        <w:t xml:space="preserve">ter development </w:t>
+      </w:r>
+      <w:r>
+        <w:t xml:space="preserve">tools </w:t>
+      </w:r>
+      <w:r>
+        <w:t xml:space="preserve">so it is much easier and </w:t>
+      </w:r>
+      <w:r>
+        <w:t xml:space="preserve">less time-consuming to find and </w:t>
+      </w:r>
+      <w:r>
+        <w:t>fix bug</w:t>
+      </w:r>
+      <w:r>
+        <w:t>s</w:t>
+      </w:r>
+      <w:r>
+        <w:t xml:space="preserve">; test app; </w:t>
+      </w:r>
+      <w:r>
+        <w:t>build and deploy app</w:t>
+      </w:r>
+      <w:r>
+        <w:t xml:space="preserve"> using native development IDEs</w:t>
+      </w:r>
+      <w:r>
+        <w:t xml:space="preserve"> (Kohan, 2015).</w:t>
+      </w:r>
+    </w:p>
+    <w:p>
+      <w:pPr>
+        <w:ind w:left="360"/>
+      </w:pPr>
+    </w:p>
+    <w:p>
+      <w:pPr>
+        <w:pStyle w:val="ListParagraph"/>
+        <w:numPr>
+          <w:ilvl w:val="0"/>
+          <w:numId w:val="10"/>
+        </w:numPr>
+      </w:pPr>
+      <w:r>
+        <w:t xml:space="preserve">Popularity: </w:t>
+      </w:r>
+      <w:r>
+        <w:t>Native applications are more popular with large companies because they provide a better and</w:t>
+      </w:r>
+      <w:r>
+        <w:t xml:space="preserve"> fluid user experience</w:t>
+      </w:r>
+      <w:r>
+        <w:t>;</w:t>
+      </w:r>
+      <w:r>
+        <w:t xml:space="preserve"> and are less like</w:t>
+      </w:r>
+      <w:r>
+        <w:t xml:space="preserve">ly to have feature limitations </w:t>
+      </w:r>
+      <w:r>
+        <w:t>(Kohan, 2015).</w:t>
+      </w:r>
+    </w:p>
+    <w:p/>
+    <w:p>
+      <w:pPr>
+        <w:ind w:left="360"/>
+        <w:rPr>
+          <w:u w:val="single"/>
+        </w:rPr>
+      </w:pPr>
+      <w:r>
+        <w:rPr>
+          <w:u w:val="single"/>
+        </w:rPr>
+        <w:t>Disadvantages</w:t>
+      </w:r>
+    </w:p>
+    <w:p>
+      <w:pPr>
+        <w:ind w:left="360"/>
+        <w:rPr>
+          <w:u w:val="single"/>
+        </w:rPr>
+      </w:pPr>
+    </w:p>
+    <w:p>
+      <w:pPr>
+        <w:pStyle w:val="ListParagraph"/>
+        <w:numPr>
+          <w:ilvl w:val="0"/>
+          <w:numId w:val="9"/>
+        </w:numPr>
+      </w:pPr>
+      <w:r>
+        <w:t xml:space="preserve">The expertise in native programming languages are less than those in most cross-platform programming languages.  </w:t>
+      </w:r>
+    </w:p>
+    <w:p>
+      <w:pPr>
+        <w:pStyle w:val="ListParagraph"/>
+      </w:pPr>
+    </w:p>
+    <w:p>
+      <w:pPr>
+        <w:pStyle w:val="ListParagraph"/>
+        <w:numPr>
+          <w:ilvl w:val="0"/>
+          <w:numId w:val="9"/>
+        </w:numPr>
+      </w:pPr>
+      <w:r>
+        <w:t>Programmers in this field are usually more expensive to hire because native applications are more difficult to develop and require</w:t>
+      </w:r>
+      <w:r>
+        <w:t xml:space="preserve"> experienced and technically </w:t>
+      </w:r>
+      <w:r>
+        <w:t>skilled developers (Xanthopoulos &amp; Xinogalos, 2013, p. 213).</w:t>
+      </w:r>
+    </w:p>
+    <w:p/>
+    <w:p>
+      <w:pPr>
+        <w:pStyle w:val="ListParagraph"/>
+        <w:numPr>
+          <w:ilvl w:val="0"/>
+          <w:numId w:val="9"/>
+        </w:numPr>
+      </w:pPr>
+      <w:r>
+        <w:t>De</w:t>
+      </w:r>
+      <w:r>
+        <w:t xml:space="preserve">velopment time and maintenance costs: </w:t>
+      </w:r>
+      <w:r>
+        <w:t>Code reuse is not supported</w:t>
+      </w:r>
+      <w:r>
+        <w:t xml:space="preserve"> in native app development. Source </w:t>
+      </w:r>
+      <w:r>
+        <w:t>codes</w:t>
+      </w:r>
+      <w:r>
+        <w:t xml:space="preserve"> used </w:t>
+      </w:r>
+      <w:r>
+        <w:t>to develop</w:t>
+      </w:r>
+      <w:r>
+        <w:t xml:space="preserve"> an</w:t>
+      </w:r>
+      <w:r>
+        <w:t xml:space="preserve"> iOS</w:t>
+      </w:r>
+      <w:r>
+        <w:t xml:space="preserve"> app</w:t>
+      </w:r>
+      <w:r>
+        <w:t xml:space="preserve"> can’t be used to develop</w:t>
+      </w:r>
+      <w:r>
+        <w:t xml:space="preserve"> the same app in</w:t>
+      </w:r>
+      <w:r>
+        <w:t xml:space="preserve"> Android: the same app has to be re</w:t>
+      </w:r>
+      <w:r>
+        <w:t>-</w:t>
+      </w:r>
+      <w:r>
+        <w:t xml:space="preserve">developed using Java from scratch. This increases </w:t>
+      </w:r>
+      <w:r>
+        <w:t xml:space="preserve">the time spent in developing </w:t>
+      </w:r>
+      <w:r>
+        <w:t>the same app on Android and iOS platform</w:t>
+      </w:r>
+      <w:r>
+        <w:t>s</w:t>
+      </w:r>
+      <w:r>
+        <w:t xml:space="preserve">. It also increases </w:t>
+      </w:r>
+      <w:r>
+        <w:t>the cost of maintaining two distinct</w:t>
+      </w:r>
+      <w:r>
+        <w:t xml:space="preserve"> source codes for the same app </w:t>
+      </w:r>
+      <w:r>
+        <w:t>(Xanthopoulos &amp; Xinogalos, 2013, p. 214).</w:t>
+      </w:r>
+    </w:p>
+    <w:p>
+      <w:pPr>
+        <w:pStyle w:val="ListParagraph"/>
+      </w:pPr>
+    </w:p>
+    <w:p>
+      <w:pPr>
+        <w:pStyle w:val="ListParagraph"/>
+        <w:numPr>
+          <w:ilvl w:val="0"/>
+          <w:numId w:val="9"/>
+        </w:numPr>
+      </w:pPr>
+      <w:r>
+        <w:t>Native app development favours large organisations with huge resources and considerable manpower because of the reasons stated above.</w:t>
+      </w:r>
+    </w:p>
+    <w:p/>
+    <w:p>
+      <w:pPr>
+        <w:ind w:firstLine="284"/>
+      </w:pPr>
+      <w:r>
+        <w:t xml:space="preserve">It is apparent that native application development is </w:t>
+      </w:r>
+      <w:r>
+        <w:t xml:space="preserve">a better approach but this </w:t>
+      </w:r>
+      <w:r>
+        <w:t>suit</w:t>
+      </w:r>
+      <w:r>
+        <w:t>s</w:t>
+      </w:r>
+      <w:r>
+        <w:t xml:space="preserve"> large companies with several skilled </w:t>
+      </w:r>
+      <w:r>
+        <w:t xml:space="preserve">and experienced </w:t>
+      </w:r>
+      <w:r>
+        <w:t>developers in the relevant programming languages e.g. Java, Swift</w:t>
+      </w:r>
+      <w:r>
+        <w:t xml:space="preserve"> or Objective-C</w:t>
+      </w:r>
+      <w:r>
+        <w:t>. Coach in a Box is not a large organisation and the current development team is not skilled in native app development. Therefore the team will find it difficult to maintain the app. Alternatively Coach in a Box may have to hire a skilled native developer but this increases the cost to maintain the app. Considering I have no experience in building native applications, the demand on my time from other units, impending project deadline (April, 2</w:t>
+      </w:r>
+      <w:r>
+        <w:t>016) and also the desire by Coach in a Box</w:t>
+      </w:r>
+      <w:r>
+        <w:t xml:space="preserve"> to target Android and iOS platforms, the app will not be native.</w:t>
+      </w:r>
+    </w:p>
+    <w:p>
+      <w:pPr>
+        <w:ind w:firstLine="284"/>
+      </w:pPr>
+    </w:p>
+    <w:p>
+      <w:pPr>
+        <w:ind w:firstLine="284"/>
+        <w:rPr>
+          <w:u w:val="single"/>
+        </w:rPr>
+      </w:pPr>
+      <w:r>
+        <w:rPr>
+          <w:u w:val="single"/>
+        </w:rPr>
+        <w:t>2.2.4.2</w:t>
+      </w:r>
+      <w:r>
+        <w:rPr>
+          <w:u w:val="single"/>
+        </w:rPr>
+        <w:t xml:space="preserve"> Cross-platform applications</w:t>
+      </w:r>
+    </w:p>
+    <w:p>
+      <w:pPr>
+        <w:ind w:firstLine="284"/>
+      </w:pPr>
+      <w:r>
+        <w:t>The aim of cross-platform mobile development is to target all mobile platforms with the same source code and a</w:t>
+      </w:r>
+      <w:r>
+        <w:t>chieve near-native</w:t>
+      </w:r>
+      <w:r>
+        <w:t xml:space="preserve"> performance</w:t>
+      </w:r>
+      <w:r>
+        <w:t xml:space="preserve"> or, in some cases, native performance</w:t>
+      </w:r>
+      <w:r>
+        <w:t xml:space="preserve">. </w:t>
+      </w:r>
+      <w:r>
+        <w:t>T</w:t>
+      </w:r>
+      <w:r>
+        <w:t>here are a lot of options when it comes to</w:t>
+      </w:r>
+      <w:r>
+        <w:t xml:space="preserve"> cross-platfor</w:t>
+      </w:r>
+      <w:r>
+        <w:t>m applications. The factors to be considered</w:t>
+      </w:r>
+      <w:r>
+        <w:t xml:space="preserve"> are:</w:t>
+      </w:r>
+    </w:p>
+    <w:p>
+      <w:pPr>
+        <w:pStyle w:val="ListParagraph"/>
+        <w:numPr>
+          <w:ilvl w:val="0"/>
+          <w:numId w:val="11"/>
+        </w:numPr>
+      </w:pPr>
+      <w:r>
+        <w:t>price: Does the vendor charge any subscription to use the tools and/or programming language? If so how expensive is it?</w:t>
+      </w:r>
+    </w:p>
+    <w:p>
+      <w:pPr>
+        <w:pStyle w:val="ListParagraph"/>
+        <w:ind w:left="1004"/>
+      </w:pPr>
+    </w:p>
+    <w:p>
+      <w:pPr>
+        <w:pStyle w:val="ListParagraph"/>
+        <w:numPr>
+          <w:ilvl w:val="0"/>
+          <w:numId w:val="11"/>
+        </w:numPr>
+      </w:pPr>
+      <w:r>
+        <w:t>learning curve: Am I familiar with the programming language? If not how much effort is required to learn the programming language?</w:t>
+      </w:r>
+    </w:p>
+    <w:p>
+      <w:pPr>
+        <w:pStyle w:val="ListParagraph"/>
+        <w:ind w:left="1004"/>
+      </w:pPr>
+    </w:p>
+    <w:p>
+      <w:pPr>
+        <w:pStyle w:val="ListParagraph"/>
+        <w:numPr>
+          <w:ilvl w:val="0"/>
+          <w:numId w:val="11"/>
+        </w:numPr>
+      </w:pPr>
+      <w:r>
+        <w:t>performance: Is the performance at par with a native app? Do apps developed using the programming language lag?</w:t>
+      </w:r>
+      <w:r>
+        <w:t xml:space="preserve"> If they do lag, can the app be optimised  to deliver a near-native performance?</w:t>
+      </w:r>
+    </w:p>
+    <w:p>
+      <w:pPr>
+        <w:pStyle w:val="ListParagraph"/>
+        <w:ind w:left="1004"/>
+      </w:pPr>
+    </w:p>
+    <w:p>
+      <w:pPr>
+        <w:pStyle w:val="ListParagraph"/>
+        <w:numPr>
+          <w:ilvl w:val="0"/>
+          <w:numId w:val="11"/>
+        </w:numPr>
+      </w:pPr>
+      <w:r>
+        <w:t xml:space="preserve"> stability: How stable is the programming language? If </w:t>
+      </w:r>
+      <w:r>
+        <w:t xml:space="preserve">it’s </w:t>
+      </w:r>
+      <w:r>
+        <w:t xml:space="preserve">new, will support for the programming language continue in the foreseeable future? Do I think the creators are in it for the long haul? If issues exist do I think they will be resolved quickly?   </w:t>
+      </w:r>
+    </w:p>
+    <w:p>
+      <w:pPr>
+        <w:pStyle w:val="ListParagraph"/>
+        <w:ind w:left="1004"/>
+      </w:pPr>
+    </w:p>
+    <w:p>
+      <w:pPr>
+        <w:pStyle w:val="ListParagraph"/>
+        <w:numPr>
+          <w:ilvl w:val="0"/>
+          <w:numId w:val="11"/>
+        </w:numPr>
+      </w:pPr>
+      <w:r>
+        <w:t xml:space="preserve">online resource and support: Is there enough </w:t>
+      </w:r>
+      <w:r>
+        <w:t xml:space="preserve">online support of the language? Is the documentation of the programming language comprehensive and clear? Are examples given? </w:t>
+      </w:r>
+      <w:r>
+        <w:t>Does the language have a presence in Stack</w:t>
+      </w:r>
+      <w:r>
+        <w:t xml:space="preserve"> </w:t>
+      </w:r>
+      <w:r>
+        <w:t>Overflow</w:t>
+      </w:r>
+      <w:r>
+        <w:t xml:space="preserve">: does Stack Overflow support the language, are questions asked and answered </w:t>
+      </w:r>
+      <w:r>
+        <w:t>on</w:t>
+      </w:r>
+      <w:r>
+        <w:t xml:space="preserve"> Stack Overflow</w:t>
+      </w:r>
+      <w:r>
+        <w:t>?</w:t>
+      </w:r>
+    </w:p>
+    <w:p>
+      <w:pPr>
+        <w:ind w:firstLine="284"/>
+      </w:pPr>
+    </w:p>
+    <w:p>
+      <w:pPr>
+        <w:ind w:firstLine="284"/>
+      </w:pPr>
+      <w:r>
+        <w:t>The main types</w:t>
+      </w:r>
+      <w:r>
+        <w:t xml:space="preserve"> of </w:t>
+      </w:r>
+      <w:r>
+        <w:t xml:space="preserve">mobile </w:t>
+      </w:r>
+      <w:r>
+        <w:t>applications produce</w:t>
+      </w:r>
+      <w:r>
+        <w:t xml:space="preserve">d are </w:t>
+      </w:r>
+      <w:r>
+        <w:t>hybrid, interpreted and generated app</w:t>
+      </w:r>
+      <w:r>
+        <w:t xml:space="preserve">lications </w:t>
+      </w:r>
+      <w:r>
+        <w:t>(Xanthopoulos &amp; Xinogalos, 2013).</w:t>
+      </w:r>
+    </w:p>
+    <w:p>
+      <w:pPr>
+        <w:ind w:firstLine="284"/>
+      </w:pPr>
+    </w:p>
+    <w:p>
+      <w:pPr>
+        <w:ind w:firstLine="284"/>
+        <w:rPr>
+          <w:u w:val="single"/>
+        </w:rPr>
+      </w:pPr>
+      <w:r>
+        <w:rPr>
+          <w:u w:val="single"/>
+        </w:rPr>
+        <w:t>(i) Hybrid mobile applications</w:t>
+      </w:r>
+    </w:p>
+    <w:p>
+      <w:pPr>
+        <w:ind w:firstLine="284"/>
+      </w:pPr>
+      <w:r>
+        <w:t xml:space="preserve">Hybrid applications aim to leverage the advantages of web and native applications. Hybrid applications are primarily built using </w:t>
+      </w:r>
+      <w:r>
+        <w:t xml:space="preserve">JavaScript frameworks. These frameworks utilise </w:t>
+      </w:r>
+      <w:r>
+        <w:t>web technologies</w:t>
+      </w:r>
+      <w:r>
+        <w:t xml:space="preserve"> like HTML5 and JavaScript; </w:t>
+      </w:r>
+      <w:r>
+        <w:t xml:space="preserve">and </w:t>
+      </w:r>
+      <w:r>
+        <w:t xml:space="preserve">a detailed knowledge of the target platform is not required. </w:t>
+      </w:r>
+    </w:p>
+    <w:p>
+      <w:pPr>
+        <w:ind w:firstLine="284"/>
+      </w:pPr>
+    </w:p>
+    <w:p>
+      <w:pPr>
+        <w:ind w:firstLine="284"/>
+      </w:pPr>
+      <w:r>
+        <w:t>Similarly to web apps, the source code of hybrid apps is executed by a browser, which is packaged with the final app. Unlike web apps, whose source code is downloaded from the web, hybrid apps are installed on the device and can access the underlying hardware devices through specialised</w:t>
+      </w:r>
+      <w:r>
+        <w:t xml:space="preserve"> APIs </w:t>
+      </w:r>
+      <w:r>
+        <w:t>(Application Programming Interface</w:t>
+      </w:r>
+      <w:r>
+        <w:t>s</w:t>
+      </w:r>
+      <w:r>
+        <w:t xml:space="preserve">). Examples of containers used to create hybrid mobile applications are PhoneGap and Cordova </w:t>
+      </w:r>
+      <w:r>
+        <w:t>(Xanthopoulos &amp; Xinogalos, 2013, p. 215).</w:t>
+      </w:r>
+    </w:p>
+    <w:p>
+      <w:pPr>
+        <w:ind w:firstLine="284"/>
+      </w:pPr>
+    </w:p>
+    <w:p>
+      <w:pPr>
+        <w:ind w:firstLine="284"/>
+      </w:pPr>
+      <w:r>
+        <w:t>Th</w:t>
+      </w:r>
+      <w:r>
+        <w:t xml:space="preserve">e performance of a hybrid app depends on the WebView: </w:t>
+      </w:r>
+      <w:r>
+        <w:t>a minimal br</w:t>
+      </w:r>
+      <w:r>
+        <w:t>owser that delivers web content</w:t>
+      </w:r>
+      <w:r>
+        <w:t xml:space="preserve"> (Looper, 2015) </w:t>
+      </w:r>
+      <w:r>
+        <w:t xml:space="preserve">i.e. UI (User Interface) </w:t>
+      </w:r>
+      <w:r>
+        <w:t>rendering and running of JavaScript code</w:t>
+      </w:r>
+      <w:r>
+        <w:t>s</w:t>
+      </w:r>
+      <w:r>
+        <w:t xml:space="preserve"> using </w:t>
+      </w:r>
+      <w:r>
+        <w:t>it</w:t>
+      </w:r>
+      <w:r>
+        <w:t>s embedded JavaScript engine (Khanna, 2015).</w:t>
+      </w:r>
+    </w:p>
+    <w:p>
+      <w:pPr>
+        <w:ind w:firstLine="284"/>
+      </w:pPr>
+    </w:p>
+    <w:p>
+      <w:pPr>
+        <w:ind w:firstLine="284"/>
+      </w:pPr>
+      <w:r>
+        <w:rPr>
+          <w:noProof/>
+        </w:rPr>
+        <w:drawing>
+          <wp:inline distT="0" distB="0" distL="0" distR="0" wp14:anchorId="5199295D" wp14:editId="3A6D09AD">
+            <wp:extent cx="5270500" cy="2965689"/>
+            <wp:effectExtent l="0" t="0" r="0" b="6350"/>
+            <wp:docPr id="1" name="Picture 1"/>
+            <wp:cNvGraphicFramePr>
+              <a:graphicFrameLocks xmlns:a="http://schemas.openxmlformats.org/drawingml/2006/main" noChangeAspect="1"/>
+            </wp:cNvGraphicFramePr>
+            <a:graphic xmlns:a="http://schemas.openxmlformats.org/drawingml/2006/main">
+              <a:graphicData uri="http://schemas.openxmlformats.org/drawingml/2006/picture">
+                <pic:pic xmlns:pic="http://schemas.openxmlformats.org/drawingml/2006/picture">
+                  <pic:nvPicPr>
+                    <pic:cNvPr id="0" name="Picture 1"/>
+                    <pic:cNvPicPr>
+                      <a:picLocks noChangeAspect="1" noChangeArrowheads="1"/>
+                    </pic:cNvPicPr>
+                  </pic:nvPicPr>
+                  <pic:blipFill>
+                    <a:blip r:embed="rId6">
+                      <a:extLst>
+                        <a:ext uri="{28A0092B-C50C-407E-A947-70E740481C1C}">
+                          <a14:useLocalDpi xmlns:a14="http://schemas.microsoft.com/office/drawing/2010/main" val="0"/>
+                        </a:ext>
+                      </a:extLst>
+                    </a:blip>
+                    <a:srcRect/>
+                    <a:stretch>
+                      <a:fillRect/>
+                    </a:stretch>
+                  </pic:blipFill>
+                  <pic:spPr bwMode="auto">
+                    <a:xfrm>
+                      <a:off x="0" y="0"/>
+                      <a:ext cx="5270500" cy="2965689"/>
+                    </a:xfrm>
+                    <a:prstGeom prst="rect">
+                      <a:avLst/>
+                    </a:prstGeom>
+                    <a:noFill/>
+                    <a:ln>
+                      <a:noFill/>
+                    </a:ln>
+                  </pic:spPr>
+                </pic:pic>
+              </a:graphicData>
+            </a:graphic>
+          </wp:inline>
+        </w:drawing>
+      </w:r>
+    </w:p>
+    <w:p>
+      <w:pPr>
+        <w:ind w:firstLine="284"/>
+      </w:pPr>
+      <w:r>
+        <w:t>Fig 1: Hybrid HTML5</w:t>
+      </w:r>
+      <w:r>
+        <w:t xml:space="preserve"> vs Native Stack (Rodrigues, 2015</w:t>
       </w:r>
       <w:bookmarkStart w:id="0" w:name="_GoBack"/>
       <w:bookmarkEnd w:id="0"/>
       <w:r>
-        <w:t>s to hardware devices and support all, simple and complex, user interface</w:t>
-      </w:r>
-      <w:r>
-        <w:t>s</w:t>
-      </w:r>
-      <w:r>
-        <w:t xml:space="preserve"> and </w:t>
-      </w:r>
-      <w:r>
-        <w:t>interactions available in the</w:t>
-      </w:r>
-      <w:r>
-        <w:t>ir</w:t>
-      </w:r>
-      <w:r>
-        <w:t xml:space="preserve"> respective platforms (</w:t>
-      </w:r>
-      <w:proofErr w:type="spellStart"/>
-      <w:r>
-        <w:t>Jobe</w:t>
-      </w:r>
-      <w:proofErr w:type="spellEnd"/>
-      <w:r>
-        <w:t>, 2013 p. 28).</w:t>
-      </w:r>
+        <w:t>)</w:t>
+      </w:r>
+    </w:p>
+    <w:p>
+      <w:pPr>
+        <w:ind w:firstLine="284"/>
+      </w:pPr>
+    </w:p>
+    <w:p>
+      <w:pPr>
+        <w:ind w:firstLine="284"/>
+      </w:pPr>
+      <w:r>
+        <w:t>The WebView used in earlier versions of iOS and Android</w:t>
+      </w:r>
+      <w:r>
+        <w:t xml:space="preserve"> were not the latest </w:t>
+      </w:r>
+      <w:r>
+        <w:t xml:space="preserve">rendering or JavaScript engines used by their </w:t>
+      </w:r>
+      <w:r>
+        <w:t>web counterparts e.g. Safari and Chrome for iOS and Android respectively. This made the performance of hybrid apps lag in comparison to its web counterparts (Khanna, 2015).</w:t>
+      </w:r>
+    </w:p>
+    <w:p>
+      <w:pPr>
+        <w:ind w:firstLine="284"/>
+      </w:pPr>
+    </w:p>
+    <w:p>
+      <w:pPr>
+        <w:ind w:firstLine="284"/>
+      </w:pPr>
+      <w:r>
+        <w:t xml:space="preserve">In 2012, the lag in performance of hybrid apps led Facebook’s CEO Mark Zuckerberg to admit that developing Facebook as a mobile app using HTML5 rather than </w:t>
+      </w:r>
+      <w:r>
+        <w:t xml:space="preserve">as </w:t>
+      </w:r>
+      <w:r>
+        <w:t>a native app was a big mistake. Facebook later converte</w:t>
+      </w:r>
+      <w:r>
+        <w:t>d its mobile app to native apps</w:t>
+      </w:r>
+      <w:r>
+        <w:t xml:space="preserve"> </w:t>
+      </w:r>
+      <w:r>
+        <w:t>(Xanthopoulos &amp; Xinogalos, 2014</w:t>
+      </w:r>
+      <w:r>
+        <w:t>).</w:t>
+      </w:r>
+    </w:p>
+    <w:p/>
+    <w:p>
+      <w:pPr>
+        <w:ind w:firstLine="284"/>
+      </w:pPr>
+      <w:r>
+        <w:t xml:space="preserve">But recently Apple </w:t>
+      </w:r>
+      <w:r>
+        <w:t xml:space="preserve">has </w:t>
+      </w:r>
+      <w:r>
+        <w:t xml:space="preserve">updated its </w:t>
+      </w:r>
+      <w:r>
+        <w:t>UI</w:t>
+      </w:r>
+      <w:r>
+        <w:t xml:space="preserve">WebView to </w:t>
+      </w:r>
+      <w:r>
+        <w:t xml:space="preserve">WKWebView </w:t>
+      </w:r>
+      <w:r>
+        <w:t>API</w:t>
+      </w:r>
+      <w:r>
+        <w:t xml:space="preserve"> in iOS 8.</w:t>
+      </w:r>
+      <w:r>
+        <w:t xml:space="preserve"> This </w:t>
+      </w:r>
+      <w:r>
+        <w:t xml:space="preserve">WebView </w:t>
+      </w:r>
+      <w:r>
+        <w:t>leverages the Nitro JavaS</w:t>
+      </w:r>
+      <w:r>
+        <w:t>cript JIT com</w:t>
+      </w:r>
+      <w:r>
+        <w:t>piler used by Safari</w:t>
+      </w:r>
+      <w:r>
+        <w:t xml:space="preserve">. Nitro compiles JavaScript codes into native codes, making it faster </w:t>
+      </w:r>
+      <w:r>
+        <w:t>than the older UIWebView</w:t>
+      </w:r>
+      <w:r>
+        <w:t xml:space="preserve">. This update will greatly </w:t>
+      </w:r>
+      <w:r>
+        <w:t>increase the performance of JavaScript execut</w:t>
+      </w:r>
+      <w:r>
+        <w:t>ion in hybrid apps on iOS platform</w:t>
+      </w:r>
+      <w:r>
+        <w:t xml:space="preserve"> (Khanna, 2015).</w:t>
+      </w:r>
+    </w:p>
+    <w:p>
+      <w:pPr>
+        <w:ind w:firstLine="284"/>
+      </w:pPr>
+    </w:p>
+    <w:p>
+      <w:pPr>
+        <w:ind w:firstLine="284"/>
+      </w:pPr>
+      <w:r>
+        <w:t>The situation is more</w:t>
+      </w:r>
+      <w:r>
+        <w:t xml:space="preserve"> fragmented on Android devices </w:t>
+      </w:r>
+      <w:r>
+        <w:t xml:space="preserve">due to the many devices running Android </w:t>
+      </w:r>
+      <w:r>
+        <w:t xml:space="preserve">and </w:t>
+      </w:r>
+      <w:r>
+        <w:t xml:space="preserve">different </w:t>
+      </w:r>
+      <w:r>
+        <w:t>manufacturers</w:t>
+      </w:r>
+      <w:r>
+        <w:t xml:space="preserve"> of Android devices</w:t>
+      </w:r>
+      <w:r>
+        <w:t xml:space="preserve"> e.g. Samsung, HTC and Sony, to mention a few. </w:t>
+      </w:r>
+      <w:r>
+        <w:t xml:space="preserve">Whereas earlier </w:t>
+      </w:r>
+      <w:r>
+        <w:t xml:space="preserve">Android </w:t>
+      </w:r>
+      <w:r>
+        <w:t xml:space="preserve">versions relied on the WebKit </w:t>
+      </w:r>
+      <w:r>
+        <w:t xml:space="preserve">engine to power </w:t>
+      </w:r>
+      <w:r>
+        <w:t xml:space="preserve">its WebView, as of Android 4.4 </w:t>
+      </w:r>
+      <w:r>
+        <w:t>various versi</w:t>
+      </w:r>
+      <w:r>
+        <w:t xml:space="preserve">ons of Chromium are implemented. This obviously causes </w:t>
+      </w:r>
+      <w:r>
+        <w:t>backward compatibility</w:t>
+      </w:r>
+      <w:r>
+        <w:t xml:space="preserve"> issues</w:t>
+      </w:r>
+      <w:r>
+        <w:t xml:space="preserve"> for developers who must support earlier </w:t>
+      </w:r>
+      <w:r>
+        <w:t>Android versions</w:t>
+      </w:r>
+      <w:r>
+        <w:t xml:space="preserve"> (Looper, 2015).</w:t>
+      </w:r>
+    </w:p>
+    <w:p>
+      <w:pPr>
+        <w:ind w:firstLine="284"/>
+      </w:pPr>
+    </w:p>
+    <w:p>
+      <w:pPr>
+        <w:ind w:firstLine="284"/>
+      </w:pPr>
+      <w:r>
+        <w:t>To address this fragmentation</w:t>
+      </w:r>
+      <w:r>
+        <w:t xml:space="preserve">, Google, in its </w:t>
+      </w:r>
+      <w:r>
+        <w:t>Android 5</w:t>
+      </w:r>
+      <w:r>
+        <w:t>.0</w:t>
+      </w:r>
+      <w:r>
+        <w:t xml:space="preserve"> Lollipop</w:t>
+      </w:r>
+      <w:r>
+        <w:t xml:space="preserve"> release</w:t>
+      </w:r>
+      <w:r>
+        <w:t>, has updat</w:t>
+      </w:r>
+      <w:r>
+        <w:t>ed the</w:t>
+      </w:r>
+      <w:r>
+        <w:t xml:space="preserve"> WebView</w:t>
+      </w:r>
+      <w:r>
+        <w:t xml:space="preserve"> </w:t>
+      </w:r>
+      <w:r>
+        <w:t>so</w:t>
+      </w:r>
+      <w:r>
+        <w:t xml:space="preserve"> that users can</w:t>
+      </w:r>
+      <w:r>
+        <w:t xml:space="preserve"> get up</w:t>
+      </w:r>
+      <w:r>
+        <w:t xml:space="preserve">dates for WebView </w:t>
+      </w:r>
+      <w:r>
+        <w:t xml:space="preserve">directly from </w:t>
+      </w:r>
+      <w:r>
+        <w:t>Google’s Play S</w:t>
+      </w:r>
+      <w:r>
+        <w:t>tore. This will</w:t>
+      </w:r>
+      <w:r>
+        <w:t xml:space="preserve"> </w:t>
+      </w:r>
+      <w:r>
+        <w:t>ensure</w:t>
+      </w:r>
+      <w:r>
+        <w:t xml:space="preserve"> </w:t>
+      </w:r>
+      <w:r>
+        <w:t xml:space="preserve">that </w:t>
+      </w:r>
+      <w:r>
+        <w:t xml:space="preserve">users </w:t>
+      </w:r>
+      <w:r>
+        <w:t xml:space="preserve">receive </w:t>
+      </w:r>
+      <w:r>
+        <w:t xml:space="preserve">timely </w:t>
+      </w:r>
+      <w:r>
+        <w:t>performance enhancemen</w:t>
+      </w:r>
+      <w:r>
+        <w:t>ts and security upgrade patches (Khanna, 2015).</w:t>
+      </w:r>
+    </w:p>
+    <w:p>
+      <w:pPr>
+        <w:ind w:firstLine="284"/>
+      </w:pPr>
+    </w:p>
+    <w:p>
+      <w:pPr>
+        <w:ind w:firstLine="284"/>
+      </w:pPr>
+      <w:r>
+        <w:t xml:space="preserve">Examples of some </w:t>
+      </w:r>
+      <w:r>
+        <w:t xml:space="preserve">JavaScript </w:t>
+      </w:r>
+      <w:r>
+        <w:t xml:space="preserve">frameworks used in hybrid app development are </w:t>
+      </w:r>
+      <w:r>
+        <w:t>Mobile Angular UI</w:t>
+      </w:r>
+      <w:r>
+        <w:t>, Ionic, jQuery Mobile, Sencha Touch and React Native.</w:t>
+      </w:r>
+    </w:p>
+    <w:p>
+      <w:pPr>
+        <w:ind w:firstLine="284"/>
+      </w:pPr>
+    </w:p>
+    <w:p>
+      <w:pPr>
+        <w:ind w:firstLine="284"/>
+      </w:pPr>
+    </w:p>
+    <w:p>
+      <w:pPr>
+        <w:ind w:firstLine="284"/>
+      </w:pPr>
+    </w:p>
+    <w:p>
+      <w:pPr>
+        <w:ind w:firstLine="284"/>
+      </w:pPr>
     </w:p>
     <w:p>
       <w:pPr>
@@ -1483,6 +2271,544 @@
 <file path=word/numbering.xml><?xml version="1.0" encoding="utf-8"?>
 <w:numbering xmlns:wpc="http://schemas.microsoft.com/office/word/2010/wordprocessingCanvas" xmlns:mo="http://schemas.microsoft.com/office/mac/office/2008/main" xmlns:mc="http://schemas.openxmlformats.org/markup-compatibility/2006" xmlns:mv="urn:schemas-microsoft-com:mac:vml" xmlns:o="urn:schemas-microsoft-com:office:office" xmlns:r="http://schemas.openxmlformats.org/officeDocument/2006/relationships" xmlns:m="http://schemas.openxmlformats.org/officeDocument/2006/math" xmlns:v="urn:schemas-microsoft-com:vml" xmlns:wp14="http://schemas.microsoft.com/office/word/2010/wordprocessingDrawing" xmlns:wp="http://schemas.openxmlformats.org/drawingml/2006/wordprocessingDrawing" xmlns:w10="urn:schemas-microsoft-com:office:word" xmlns:w="http://schemas.openxmlformats.org/wordprocessingml/2006/main" xmlns:w14="http://schemas.microsoft.com/office/word/2010/wordml" xmlns:wpg="http://schemas.microsoft.com/office/word/2010/wordprocessingGroup" xmlns:wpi="http://schemas.microsoft.com/office/word/2010/wordprocessingInk" xmlns:wne="http://schemas.microsoft.com/office/word/2006/wordml" xmlns:wps="http://schemas.microsoft.com/office/word/2010/wordprocessingShape" mc:Ignorable="w14 wp14">
   <w:abstractNum w:abstractNumId="0">
+    <w:nsid w:val="00AB5341"/>
+    <w:multiLevelType w:val="hybridMultilevel"/>
+    <w:tmpl w:val="41DAB650"/>
+    <w:lvl w:ilvl="0" w:tplc="0409001B">
+      <w:start w:val="1"/>
+      <w:numFmt w:val="lowerRoman"/>
+      <w:lvlText w:val="%1."/>
+      <w:lvlJc w:val="right"/>
+      <w:pPr>
+        <w:ind w:left="1004" w:hanging="360"/>
+      </w:pPr>
+    </w:lvl>
+    <w:lvl w:ilvl="1" w:tplc="04090019" w:tentative="1">
+      <w:start w:val="1"/>
+      <w:numFmt w:val="lowerLetter"/>
+      <w:lvlText w:val="%2."/>
+      <w:lvlJc w:val="left"/>
+      <w:pPr>
+        <w:ind w:left="1724" w:hanging="360"/>
+      </w:pPr>
+    </w:lvl>
+    <w:lvl w:ilvl="2" w:tplc="0409001B" w:tentative="1">
+      <w:start w:val="1"/>
+      <w:numFmt w:val="lowerRoman"/>
+      <w:lvlText w:val="%3."/>
+      <w:lvlJc w:val="right"/>
+      <w:pPr>
+        <w:ind w:left="2444" w:hanging="180"/>
+      </w:pPr>
+    </w:lvl>
+    <w:lvl w:ilvl="3" w:tplc="0409000F" w:tentative="1">
+      <w:start w:val="1"/>
+      <w:numFmt w:val="decimal"/>
+      <w:lvlText w:val="%4."/>
+      <w:lvlJc w:val="left"/>
+      <w:pPr>
+        <w:ind w:left="3164" w:hanging="360"/>
+      </w:pPr>
+    </w:lvl>
+    <w:lvl w:ilvl="4" w:tplc="04090019" w:tentative="1">
+      <w:start w:val="1"/>
+      <w:numFmt w:val="lowerLetter"/>
+      <w:lvlText w:val="%5."/>
+      <w:lvlJc w:val="left"/>
+      <w:pPr>
+        <w:ind w:left="3884" w:hanging="360"/>
+      </w:pPr>
+    </w:lvl>
+    <w:lvl w:ilvl="5" w:tplc="0409001B" w:tentative="1">
+      <w:start w:val="1"/>
+      <w:numFmt w:val="lowerRoman"/>
+      <w:lvlText w:val="%6."/>
+      <w:lvlJc w:val="right"/>
+      <w:pPr>
+        <w:ind w:left="4604" w:hanging="180"/>
+      </w:pPr>
+    </w:lvl>
+    <w:lvl w:ilvl="6" w:tplc="0409000F" w:tentative="1">
+      <w:start w:val="1"/>
+      <w:numFmt w:val="decimal"/>
+      <w:lvlText w:val="%7."/>
+      <w:lvlJc w:val="left"/>
+      <w:pPr>
+        <w:ind w:left="5324" w:hanging="360"/>
+      </w:pPr>
+    </w:lvl>
+    <w:lvl w:ilvl="7" w:tplc="04090019" w:tentative="1">
+      <w:start w:val="1"/>
+      <w:numFmt w:val="lowerLetter"/>
+      <w:lvlText w:val="%8."/>
+      <w:lvlJc w:val="left"/>
+      <w:pPr>
+        <w:ind w:left="6044" w:hanging="360"/>
+      </w:pPr>
+    </w:lvl>
+    <w:lvl w:ilvl="8" w:tplc="0409001B" w:tentative="1">
+      <w:start w:val="1"/>
+      <w:numFmt w:val="lowerRoman"/>
+      <w:lvlText w:val="%9."/>
+      <w:lvlJc w:val="right"/>
+      <w:pPr>
+        <w:ind w:left="6764" w:hanging="180"/>
+      </w:pPr>
+    </w:lvl>
+  </w:abstractNum>
+  <w:abstractNum w:abstractNumId="1">
+    <w:nsid w:val="099A0AED"/>
+    <w:multiLevelType w:val="hybridMultilevel"/>
+    <w:tmpl w:val="D2ACC058"/>
+    <w:lvl w:ilvl="0" w:tplc="04090005">
+      <w:start w:val="1"/>
+      <w:numFmt w:val="bullet"/>
+      <w:lvlText w:val=""/>
+      <w:lvlJc w:val="left"/>
+      <w:pPr>
+        <w:ind w:left="720" w:hanging="360"/>
+      </w:pPr>
+      <w:rPr>
+        <w:rFonts w:ascii="Wingdings" w:hAnsi="Wingdings" w:hint="default"/>
+      </w:rPr>
+    </w:lvl>
+    <w:lvl w:ilvl="1" w:tplc="04090003" w:tentative="1">
+      <w:start w:val="1"/>
+      <w:numFmt w:val="bullet"/>
+      <w:lvlText w:val="o"/>
+      <w:lvlJc w:val="left"/>
+      <w:pPr>
+        <w:ind w:left="1440" w:hanging="360"/>
+      </w:pPr>
+      <w:rPr>
+        <w:rFonts w:ascii="Courier New" w:hAnsi="Courier New" w:hint="default"/>
+      </w:rPr>
+    </w:lvl>
+    <w:lvl w:ilvl="2" w:tplc="04090005" w:tentative="1">
+      <w:start w:val="1"/>
+      <w:numFmt w:val="bullet"/>
+      <w:lvlText w:val=""/>
+      <w:lvlJc w:val="left"/>
+      <w:pPr>
+        <w:ind w:left="2160" w:hanging="360"/>
+      </w:pPr>
+      <w:rPr>
+        <w:rFonts w:ascii="Wingdings" w:hAnsi="Wingdings" w:hint="default"/>
+      </w:rPr>
+    </w:lvl>
+    <w:lvl w:ilvl="3" w:tplc="04090001" w:tentative="1">
+      <w:start w:val="1"/>
+      <w:numFmt w:val="bullet"/>
+      <w:lvlText w:val=""/>
+      <w:lvlJc w:val="left"/>
+      <w:pPr>
+        <w:ind w:left="2880" w:hanging="360"/>
+      </w:pPr>
+      <w:rPr>
+        <w:rFonts w:ascii="Symbol" w:hAnsi="Symbol" w:hint="default"/>
+      </w:rPr>
+    </w:lvl>
+    <w:lvl w:ilvl="4" w:tplc="04090003" w:tentative="1">
+      <w:start w:val="1"/>
+      <w:numFmt w:val="bullet"/>
+      <w:lvlText w:val="o"/>
+      <w:lvlJc w:val="left"/>
+      <w:pPr>
+        <w:ind w:left="3600" w:hanging="360"/>
+      </w:pPr>
+      <w:rPr>
+        <w:rFonts w:ascii="Courier New" w:hAnsi="Courier New" w:hint="default"/>
+      </w:rPr>
+    </w:lvl>
+    <w:lvl w:ilvl="5" w:tplc="04090005" w:tentative="1">
+      <w:start w:val="1"/>
+      <w:numFmt w:val="bullet"/>
+      <w:lvlText w:val=""/>
+      <w:lvlJc w:val="left"/>
+      <w:pPr>
+        <w:ind w:left="4320" w:hanging="360"/>
+      </w:pPr>
+      <w:rPr>
+        <w:rFonts w:ascii="Wingdings" w:hAnsi="Wingdings" w:hint="default"/>
+      </w:rPr>
+    </w:lvl>
+    <w:lvl w:ilvl="6" w:tplc="04090001" w:tentative="1">
+      <w:start w:val="1"/>
+      <w:numFmt w:val="bullet"/>
+      <w:lvlText w:val=""/>
+      <w:lvlJc w:val="left"/>
+      <w:pPr>
+        <w:ind w:left="5040" w:hanging="360"/>
+      </w:pPr>
+      <w:rPr>
+        <w:rFonts w:ascii="Symbol" w:hAnsi="Symbol" w:hint="default"/>
+      </w:rPr>
+    </w:lvl>
+    <w:lvl w:ilvl="7" w:tplc="04090003" w:tentative="1">
+      <w:start w:val="1"/>
+      <w:numFmt w:val="bullet"/>
+      <w:lvlText w:val="o"/>
+      <w:lvlJc w:val="left"/>
+      <w:pPr>
+        <w:ind w:left="5760" w:hanging="360"/>
+      </w:pPr>
+      <w:rPr>
+        <w:rFonts w:ascii="Courier New" w:hAnsi="Courier New" w:hint="default"/>
+      </w:rPr>
+    </w:lvl>
+    <w:lvl w:ilvl="8" w:tplc="04090005" w:tentative="1">
+      <w:start w:val="1"/>
+      <w:numFmt w:val="bullet"/>
+      <w:lvlText w:val=""/>
+      <w:lvlJc w:val="left"/>
+      <w:pPr>
+        <w:ind w:left="6480" w:hanging="360"/>
+      </w:pPr>
+      <w:rPr>
+        <w:rFonts w:ascii="Wingdings" w:hAnsi="Wingdings" w:hint="default"/>
+      </w:rPr>
+    </w:lvl>
+  </w:abstractNum>
+  <w:abstractNum w:abstractNumId="2">
+    <w:nsid w:val="1F832A7D"/>
+    <w:multiLevelType w:val="hybridMultilevel"/>
+    <w:tmpl w:val="7B3652F2"/>
+    <w:lvl w:ilvl="0" w:tplc="04090013">
+      <w:start w:val="1"/>
+      <w:numFmt w:val="upperRoman"/>
+      <w:lvlText w:val="%1."/>
+      <w:lvlJc w:val="right"/>
+      <w:pPr>
+        <w:ind w:left="720" w:hanging="360"/>
+      </w:pPr>
+      <w:rPr>
+        <w:rFonts w:hint="default"/>
+      </w:rPr>
+    </w:lvl>
+    <w:lvl w:ilvl="1" w:tplc="04090003" w:tentative="1">
+      <w:start w:val="1"/>
+      <w:numFmt w:val="bullet"/>
+      <w:lvlText w:val="o"/>
+      <w:lvlJc w:val="left"/>
+      <w:pPr>
+        <w:ind w:left="1866" w:hanging="360"/>
+      </w:pPr>
+      <w:rPr>
+        <w:rFonts w:ascii="Courier New" w:hAnsi="Courier New" w:hint="default"/>
+      </w:rPr>
+    </w:lvl>
+    <w:lvl w:ilvl="2" w:tplc="04090005" w:tentative="1">
+      <w:start w:val="1"/>
+      <w:numFmt w:val="bullet"/>
+      <w:lvlText w:val=""/>
+      <w:lvlJc w:val="left"/>
+      <w:pPr>
+        <w:ind w:left="2586" w:hanging="360"/>
+      </w:pPr>
+      <w:rPr>
+        <w:rFonts w:ascii="Wingdings" w:hAnsi="Wingdings" w:hint="default"/>
+      </w:rPr>
+    </w:lvl>
+    <w:lvl w:ilvl="3" w:tplc="04090001" w:tentative="1">
+      <w:start w:val="1"/>
+      <w:numFmt w:val="bullet"/>
+      <w:lvlText w:val=""/>
+      <w:lvlJc w:val="left"/>
+      <w:pPr>
+        <w:ind w:left="3306" w:hanging="360"/>
+      </w:pPr>
+      <w:rPr>
+        <w:rFonts w:ascii="Symbol" w:hAnsi="Symbol" w:hint="default"/>
+      </w:rPr>
+    </w:lvl>
+    <w:lvl w:ilvl="4" w:tplc="04090003" w:tentative="1">
+      <w:start w:val="1"/>
+      <w:numFmt w:val="bullet"/>
+      <w:lvlText w:val="o"/>
+      <w:lvlJc w:val="left"/>
+      <w:pPr>
+        <w:ind w:left="4026" w:hanging="360"/>
+      </w:pPr>
+      <w:rPr>
+        <w:rFonts w:ascii="Courier New" w:hAnsi="Courier New" w:hint="default"/>
+      </w:rPr>
+    </w:lvl>
+    <w:lvl w:ilvl="5" w:tplc="04090005" w:tentative="1">
+      <w:start w:val="1"/>
+      <w:numFmt w:val="bullet"/>
+      <w:lvlText w:val=""/>
+      <w:lvlJc w:val="left"/>
+      <w:pPr>
+        <w:ind w:left="4746" w:hanging="360"/>
+      </w:pPr>
+      <w:rPr>
+        <w:rFonts w:ascii="Wingdings" w:hAnsi="Wingdings" w:hint="default"/>
+      </w:rPr>
+    </w:lvl>
+    <w:lvl w:ilvl="6" w:tplc="04090001" w:tentative="1">
+      <w:start w:val="1"/>
+      <w:numFmt w:val="bullet"/>
+      <w:lvlText w:val=""/>
+      <w:lvlJc w:val="left"/>
+      <w:pPr>
+        <w:ind w:left="5466" w:hanging="360"/>
+      </w:pPr>
+      <w:rPr>
+        <w:rFonts w:ascii="Symbol" w:hAnsi="Symbol" w:hint="default"/>
+      </w:rPr>
+    </w:lvl>
+    <w:lvl w:ilvl="7" w:tplc="04090003" w:tentative="1">
+      <w:start w:val="1"/>
+      <w:numFmt w:val="bullet"/>
+      <w:lvlText w:val="o"/>
+      <w:lvlJc w:val="left"/>
+      <w:pPr>
+        <w:ind w:left="6186" w:hanging="360"/>
+      </w:pPr>
+      <w:rPr>
+        <w:rFonts w:ascii="Courier New" w:hAnsi="Courier New" w:hint="default"/>
+      </w:rPr>
+    </w:lvl>
+    <w:lvl w:ilvl="8" w:tplc="04090005" w:tentative="1">
+      <w:start w:val="1"/>
+      <w:numFmt w:val="bullet"/>
+      <w:lvlText w:val=""/>
+      <w:lvlJc w:val="left"/>
+      <w:pPr>
+        <w:ind w:left="6906" w:hanging="360"/>
+      </w:pPr>
+      <w:rPr>
+        <w:rFonts w:ascii="Wingdings" w:hAnsi="Wingdings" w:hint="default"/>
+      </w:rPr>
+    </w:lvl>
+  </w:abstractNum>
+  <w:abstractNum w:abstractNumId="3">
+    <w:nsid w:val="33E16A4B"/>
+    <w:multiLevelType w:val="hybridMultilevel"/>
+    <w:tmpl w:val="F5DEFD56"/>
+    <w:lvl w:ilvl="0" w:tplc="04090005">
+      <w:start w:val="1"/>
+      <w:numFmt w:val="bullet"/>
+      <w:lvlText w:val=""/>
+      <w:lvlJc w:val="left"/>
+      <w:pPr>
+        <w:ind w:left="1146" w:hanging="360"/>
+      </w:pPr>
+      <w:rPr>
+        <w:rFonts w:ascii="Wingdings" w:hAnsi="Wingdings" w:hint="default"/>
+      </w:rPr>
+    </w:lvl>
+    <w:lvl w:ilvl="1" w:tplc="04090003" w:tentative="1">
+      <w:start w:val="1"/>
+      <w:numFmt w:val="bullet"/>
+      <w:lvlText w:val="o"/>
+      <w:lvlJc w:val="left"/>
+      <w:pPr>
+        <w:ind w:left="1866" w:hanging="360"/>
+      </w:pPr>
+      <w:rPr>
+        <w:rFonts w:ascii="Courier New" w:hAnsi="Courier New" w:hint="default"/>
+      </w:rPr>
+    </w:lvl>
+    <w:lvl w:ilvl="2" w:tplc="04090005" w:tentative="1">
+      <w:start w:val="1"/>
+      <w:numFmt w:val="bullet"/>
+      <w:lvlText w:val=""/>
+      <w:lvlJc w:val="left"/>
+      <w:pPr>
+        <w:ind w:left="2586" w:hanging="360"/>
+      </w:pPr>
+      <w:rPr>
+        <w:rFonts w:ascii="Wingdings" w:hAnsi="Wingdings" w:hint="default"/>
+      </w:rPr>
+    </w:lvl>
+    <w:lvl w:ilvl="3" w:tplc="04090001" w:tentative="1">
+      <w:start w:val="1"/>
+      <w:numFmt w:val="bullet"/>
+      <w:lvlText w:val=""/>
+      <w:lvlJc w:val="left"/>
+      <w:pPr>
+        <w:ind w:left="3306" w:hanging="360"/>
+      </w:pPr>
+      <w:rPr>
+        <w:rFonts w:ascii="Symbol" w:hAnsi="Symbol" w:hint="default"/>
+      </w:rPr>
+    </w:lvl>
+    <w:lvl w:ilvl="4" w:tplc="04090003" w:tentative="1">
+      <w:start w:val="1"/>
+      <w:numFmt w:val="bullet"/>
+      <w:lvlText w:val="o"/>
+      <w:lvlJc w:val="left"/>
+      <w:pPr>
+        <w:ind w:left="4026" w:hanging="360"/>
+      </w:pPr>
+      <w:rPr>
+        <w:rFonts w:ascii="Courier New" w:hAnsi="Courier New" w:hint="default"/>
+      </w:rPr>
+    </w:lvl>
+    <w:lvl w:ilvl="5" w:tplc="04090005" w:tentative="1">
+      <w:start w:val="1"/>
+      <w:numFmt w:val="bullet"/>
+      <w:lvlText w:val=""/>
+      <w:lvlJc w:val="left"/>
+      <w:pPr>
+        <w:ind w:left="4746" w:hanging="360"/>
+      </w:pPr>
+      <w:rPr>
+        <w:rFonts w:ascii="Wingdings" w:hAnsi="Wingdings" w:hint="default"/>
+      </w:rPr>
+    </w:lvl>
+    <w:lvl w:ilvl="6" w:tplc="04090001" w:tentative="1">
+      <w:start w:val="1"/>
+      <w:numFmt w:val="bullet"/>
+      <w:lvlText w:val=""/>
+      <w:lvlJc w:val="left"/>
+      <w:pPr>
+        <w:ind w:left="5466" w:hanging="360"/>
+      </w:pPr>
+      <w:rPr>
+        <w:rFonts w:ascii="Symbol" w:hAnsi="Symbol" w:hint="default"/>
+      </w:rPr>
+    </w:lvl>
+    <w:lvl w:ilvl="7" w:tplc="04090003" w:tentative="1">
+      <w:start w:val="1"/>
+      <w:numFmt w:val="bullet"/>
+      <w:lvlText w:val="o"/>
+      <w:lvlJc w:val="left"/>
+      <w:pPr>
+        <w:ind w:left="6186" w:hanging="360"/>
+      </w:pPr>
+      <w:rPr>
+        <w:rFonts w:ascii="Courier New" w:hAnsi="Courier New" w:hint="default"/>
+      </w:rPr>
+    </w:lvl>
+    <w:lvl w:ilvl="8" w:tplc="04090005" w:tentative="1">
+      <w:start w:val="1"/>
+      <w:numFmt w:val="bullet"/>
+      <w:lvlText w:val=""/>
+      <w:lvlJc w:val="left"/>
+      <w:pPr>
+        <w:ind w:left="6906" w:hanging="360"/>
+      </w:pPr>
+      <w:rPr>
+        <w:rFonts w:ascii="Wingdings" w:hAnsi="Wingdings" w:hint="default"/>
+      </w:rPr>
+    </w:lvl>
+  </w:abstractNum>
+  <w:abstractNum w:abstractNumId="4">
+    <w:nsid w:val="45D23A0F"/>
+    <w:multiLevelType w:val="hybridMultilevel"/>
+    <w:tmpl w:val="35DE1144"/>
+    <w:lvl w:ilvl="0" w:tplc="0409001B">
+      <w:start w:val="1"/>
+      <w:numFmt w:val="lowerRoman"/>
+      <w:lvlText w:val="%1."/>
+      <w:lvlJc w:val="right"/>
+      <w:pPr>
+        <w:ind w:left="720" w:hanging="360"/>
+      </w:pPr>
+      <w:rPr>
+        <w:rFonts w:hint="default"/>
+      </w:rPr>
+    </w:lvl>
+    <w:lvl w:ilvl="1" w:tplc="04090003" w:tentative="1">
+      <w:start w:val="1"/>
+      <w:numFmt w:val="bullet"/>
+      <w:lvlText w:val="o"/>
+      <w:lvlJc w:val="left"/>
+      <w:pPr>
+        <w:ind w:left="1866" w:hanging="360"/>
+      </w:pPr>
+      <w:rPr>
+        <w:rFonts w:ascii="Courier New" w:hAnsi="Courier New" w:hint="default"/>
+      </w:rPr>
+    </w:lvl>
+    <w:lvl w:ilvl="2" w:tplc="04090005" w:tentative="1">
+      <w:start w:val="1"/>
+      <w:numFmt w:val="bullet"/>
+      <w:lvlText w:val=""/>
+      <w:lvlJc w:val="left"/>
+      <w:pPr>
+        <w:ind w:left="2586" w:hanging="360"/>
+      </w:pPr>
+      <w:rPr>
+        <w:rFonts w:ascii="Wingdings" w:hAnsi="Wingdings" w:hint="default"/>
+      </w:rPr>
+    </w:lvl>
+    <w:lvl w:ilvl="3" w:tplc="04090001" w:tentative="1">
+      <w:start w:val="1"/>
+      <w:numFmt w:val="bullet"/>
+      <w:lvlText w:val=""/>
+      <w:lvlJc w:val="left"/>
+      <w:pPr>
+        <w:ind w:left="3306" w:hanging="360"/>
+      </w:pPr>
+      <w:rPr>
+        <w:rFonts w:ascii="Symbol" w:hAnsi="Symbol" w:hint="default"/>
+      </w:rPr>
+    </w:lvl>
+    <w:lvl w:ilvl="4" w:tplc="04090003" w:tentative="1">
+      <w:start w:val="1"/>
+      <w:numFmt w:val="bullet"/>
+      <w:lvlText w:val="o"/>
+      <w:lvlJc w:val="left"/>
+      <w:pPr>
+        <w:ind w:left="4026" w:hanging="360"/>
+      </w:pPr>
+      <w:rPr>
+        <w:rFonts w:ascii="Courier New" w:hAnsi="Courier New" w:hint="default"/>
+      </w:rPr>
+    </w:lvl>
+    <w:lvl w:ilvl="5" w:tplc="04090005" w:tentative="1">
+      <w:start w:val="1"/>
+      <w:numFmt w:val="bullet"/>
+      <w:lvlText w:val=""/>
+      <w:lvlJc w:val="left"/>
+      <w:pPr>
+        <w:ind w:left="4746" w:hanging="360"/>
+      </w:pPr>
+      <w:rPr>
+        <w:rFonts w:ascii="Wingdings" w:hAnsi="Wingdings" w:hint="default"/>
+      </w:rPr>
+    </w:lvl>
+    <w:lvl w:ilvl="6" w:tplc="04090001" w:tentative="1">
+      <w:start w:val="1"/>
+      <w:numFmt w:val="bullet"/>
+      <w:lvlText w:val=""/>
+      <w:lvlJc w:val="left"/>
+      <w:pPr>
+        <w:ind w:left="5466" w:hanging="360"/>
+      </w:pPr>
+      <w:rPr>
+        <w:rFonts w:ascii="Symbol" w:hAnsi="Symbol" w:hint="default"/>
+      </w:rPr>
+    </w:lvl>
+    <w:lvl w:ilvl="7" w:tplc="04090003" w:tentative="1">
+      <w:start w:val="1"/>
+      <w:numFmt w:val="bullet"/>
+      <w:lvlText w:val="o"/>
+      <w:lvlJc w:val="left"/>
+      <w:pPr>
+        <w:ind w:left="6186" w:hanging="360"/>
+      </w:pPr>
+      <w:rPr>
+        <w:rFonts w:ascii="Courier New" w:hAnsi="Courier New" w:hint="default"/>
+      </w:rPr>
+    </w:lvl>
+    <w:lvl w:ilvl="8" w:tplc="04090005" w:tentative="1">
+      <w:start w:val="1"/>
+      <w:numFmt w:val="bullet"/>
+      <w:lvlText w:val=""/>
+      <w:lvlJc w:val="left"/>
+      <w:pPr>
+        <w:ind w:left="6906" w:hanging="360"/>
+      </w:pPr>
+      <w:rPr>
+        <w:rFonts w:ascii="Wingdings" w:hAnsi="Wingdings" w:hint="default"/>
+      </w:rPr>
+    </w:lvl>
+  </w:abstractNum>
+  <w:abstractNum w:abstractNumId="5">
     <w:nsid w:val="46601D39"/>
     <w:multiLevelType w:val="hybridMultilevel"/>
     <w:tmpl w:val="85CE9776"/>
@@ -1595,7 +2921,120 @@
       </w:rPr>
     </w:lvl>
   </w:abstractNum>
-  <w:abstractNum w:abstractNumId="1">
+  <w:abstractNum w:abstractNumId="6">
+    <w:nsid w:val="6D9B1F11"/>
+    <w:multiLevelType w:val="hybridMultilevel"/>
+    <w:tmpl w:val="168A040E"/>
+    <w:lvl w:ilvl="0" w:tplc="0409000F">
+      <w:start w:val="1"/>
+      <w:numFmt w:val="decimal"/>
+      <w:lvlText w:val="%1."/>
+      <w:lvlJc w:val="left"/>
+      <w:pPr>
+        <w:ind w:left="720" w:hanging="360"/>
+      </w:pPr>
+      <w:rPr>
+        <w:rFonts w:hint="default"/>
+      </w:rPr>
+    </w:lvl>
+    <w:lvl w:ilvl="1" w:tplc="04090003" w:tentative="1">
+      <w:start w:val="1"/>
+      <w:numFmt w:val="bullet"/>
+      <w:lvlText w:val="o"/>
+      <w:lvlJc w:val="left"/>
+      <w:pPr>
+        <w:ind w:left="1440" w:hanging="360"/>
+      </w:pPr>
+      <w:rPr>
+        <w:rFonts w:ascii="Courier New" w:hAnsi="Courier New" w:hint="default"/>
+      </w:rPr>
+    </w:lvl>
+    <w:lvl w:ilvl="2" w:tplc="04090005" w:tentative="1">
+      <w:start w:val="1"/>
+      <w:numFmt w:val="bullet"/>
+      <w:lvlText w:val=""/>
+      <w:lvlJc w:val="left"/>
+      <w:pPr>
+        <w:ind w:left="2160" w:hanging="360"/>
+      </w:pPr>
+      <w:rPr>
+        <w:rFonts w:ascii="Wingdings" w:hAnsi="Wingdings" w:hint="default"/>
+      </w:rPr>
+    </w:lvl>
+    <w:lvl w:ilvl="3" w:tplc="04090001" w:tentative="1">
+      <w:start w:val="1"/>
+      <w:numFmt w:val="bullet"/>
+      <w:lvlText w:val=""/>
+      <w:lvlJc w:val="left"/>
+      <w:pPr>
+        <w:ind w:left="2880" w:hanging="360"/>
+      </w:pPr>
+      <w:rPr>
+        <w:rFonts w:ascii="Symbol" w:hAnsi="Symbol" w:hint="default"/>
+      </w:rPr>
+    </w:lvl>
+    <w:lvl w:ilvl="4" w:tplc="04090003" w:tentative="1">
+      <w:start w:val="1"/>
+      <w:numFmt w:val="bullet"/>
+      <w:lvlText w:val="o"/>
+      <w:lvlJc w:val="left"/>
+      <w:pPr>
+        <w:ind w:left="3600" w:hanging="360"/>
+      </w:pPr>
+      <w:rPr>
+        <w:rFonts w:ascii="Courier New" w:hAnsi="Courier New" w:hint="default"/>
+      </w:rPr>
+    </w:lvl>
+    <w:lvl w:ilvl="5" w:tplc="04090005" w:tentative="1">
+      <w:start w:val="1"/>
+      <w:numFmt w:val="bullet"/>
+      <w:lvlText w:val=""/>
+      <w:lvlJc w:val="left"/>
+      <w:pPr>
+        <w:ind w:left="4320" w:hanging="360"/>
+      </w:pPr>
+      <w:rPr>
+        <w:rFonts w:ascii="Wingdings" w:hAnsi="Wingdings" w:hint="default"/>
+      </w:rPr>
+    </w:lvl>
+    <w:lvl w:ilvl="6" w:tplc="04090001" w:tentative="1">
+      <w:start w:val="1"/>
+      <w:numFmt w:val="bullet"/>
+      <w:lvlText w:val=""/>
+      <w:lvlJc w:val="left"/>
+      <w:pPr>
+        <w:ind w:left="5040" w:hanging="360"/>
+      </w:pPr>
+      <w:rPr>
+        <w:rFonts w:ascii="Symbol" w:hAnsi="Symbol" w:hint="default"/>
+      </w:rPr>
+    </w:lvl>
+    <w:lvl w:ilvl="7" w:tplc="04090003" w:tentative="1">
+      <w:start w:val="1"/>
+      <w:numFmt w:val="bullet"/>
+      <w:lvlText w:val="o"/>
+      <w:lvlJc w:val="left"/>
+      <w:pPr>
+        <w:ind w:left="5760" w:hanging="360"/>
+      </w:pPr>
+      <w:rPr>
+        <w:rFonts w:ascii="Courier New" w:hAnsi="Courier New" w:hint="default"/>
+      </w:rPr>
+    </w:lvl>
+    <w:lvl w:ilvl="8" w:tplc="04090005" w:tentative="1">
+      <w:start w:val="1"/>
+      <w:numFmt w:val="bullet"/>
+      <w:lvlText w:val=""/>
+      <w:lvlJc w:val="left"/>
+      <w:pPr>
+        <w:ind w:left="6480" w:hanging="360"/>
+      </w:pPr>
+      <w:rPr>
+        <w:rFonts w:ascii="Wingdings" w:hAnsi="Wingdings" w:hint="default"/>
+      </w:rPr>
+    </w:lvl>
+  </w:abstractNum>
+  <w:abstractNum w:abstractNumId="7">
     <w:nsid w:val="70886018"/>
     <w:multiLevelType w:val="hybridMultilevel"/>
     <w:tmpl w:val="71589B04"/>
@@ -1681,7 +3120,233 @@
       </w:pPr>
     </w:lvl>
   </w:abstractNum>
-  <w:abstractNum w:abstractNumId="2">
+  <w:abstractNum w:abstractNumId="8">
+    <w:nsid w:val="718414DC"/>
+    <w:multiLevelType w:val="hybridMultilevel"/>
+    <w:tmpl w:val="DEBEBE98"/>
+    <w:lvl w:ilvl="0" w:tplc="0409001B">
+      <w:start w:val="1"/>
+      <w:numFmt w:val="lowerRoman"/>
+      <w:lvlText w:val="%1."/>
+      <w:lvlJc w:val="right"/>
+      <w:pPr>
+        <w:ind w:left="720" w:hanging="360"/>
+      </w:pPr>
+      <w:rPr>
+        <w:rFonts w:hint="default"/>
+      </w:rPr>
+    </w:lvl>
+    <w:lvl w:ilvl="1" w:tplc="04090003" w:tentative="1">
+      <w:start w:val="1"/>
+      <w:numFmt w:val="bullet"/>
+      <w:lvlText w:val="o"/>
+      <w:lvlJc w:val="left"/>
+      <w:pPr>
+        <w:ind w:left="1440" w:hanging="360"/>
+      </w:pPr>
+      <w:rPr>
+        <w:rFonts w:ascii="Courier New" w:hAnsi="Courier New" w:hint="default"/>
+      </w:rPr>
+    </w:lvl>
+    <w:lvl w:ilvl="2" w:tplc="04090005" w:tentative="1">
+      <w:start w:val="1"/>
+      <w:numFmt w:val="bullet"/>
+      <w:lvlText w:val=""/>
+      <w:lvlJc w:val="left"/>
+      <w:pPr>
+        <w:ind w:left="2160" w:hanging="360"/>
+      </w:pPr>
+      <w:rPr>
+        <w:rFonts w:ascii="Wingdings" w:hAnsi="Wingdings" w:hint="default"/>
+      </w:rPr>
+    </w:lvl>
+    <w:lvl w:ilvl="3" w:tplc="04090001" w:tentative="1">
+      <w:start w:val="1"/>
+      <w:numFmt w:val="bullet"/>
+      <w:lvlText w:val=""/>
+      <w:lvlJc w:val="left"/>
+      <w:pPr>
+        <w:ind w:left="2880" w:hanging="360"/>
+      </w:pPr>
+      <w:rPr>
+        <w:rFonts w:ascii="Symbol" w:hAnsi="Symbol" w:hint="default"/>
+      </w:rPr>
+    </w:lvl>
+    <w:lvl w:ilvl="4" w:tplc="04090003" w:tentative="1">
+      <w:start w:val="1"/>
+      <w:numFmt w:val="bullet"/>
+      <w:lvlText w:val="o"/>
+      <w:lvlJc w:val="left"/>
+      <w:pPr>
+        <w:ind w:left="3600" w:hanging="360"/>
+      </w:pPr>
+      <w:rPr>
+        <w:rFonts w:ascii="Courier New" w:hAnsi="Courier New" w:hint="default"/>
+      </w:rPr>
+    </w:lvl>
+    <w:lvl w:ilvl="5" w:tplc="04090005" w:tentative="1">
+      <w:start w:val="1"/>
+      <w:numFmt w:val="bullet"/>
+      <w:lvlText w:val=""/>
+      <w:lvlJc w:val="left"/>
+      <w:pPr>
+        <w:ind w:left="4320" w:hanging="360"/>
+      </w:pPr>
+      <w:rPr>
+        <w:rFonts w:ascii="Wingdings" w:hAnsi="Wingdings" w:hint="default"/>
+      </w:rPr>
+    </w:lvl>
+    <w:lvl w:ilvl="6" w:tplc="04090001" w:tentative="1">
+      <w:start w:val="1"/>
+      <w:numFmt w:val="bullet"/>
+      <w:lvlText w:val=""/>
+      <w:lvlJc w:val="left"/>
+      <w:pPr>
+        <w:ind w:left="5040" w:hanging="360"/>
+      </w:pPr>
+      <w:rPr>
+        <w:rFonts w:ascii="Symbol" w:hAnsi="Symbol" w:hint="default"/>
+      </w:rPr>
+    </w:lvl>
+    <w:lvl w:ilvl="7" w:tplc="04090003" w:tentative="1">
+      <w:start w:val="1"/>
+      <w:numFmt w:val="bullet"/>
+      <w:lvlText w:val="o"/>
+      <w:lvlJc w:val="left"/>
+      <w:pPr>
+        <w:ind w:left="5760" w:hanging="360"/>
+      </w:pPr>
+      <w:rPr>
+        <w:rFonts w:ascii="Courier New" w:hAnsi="Courier New" w:hint="default"/>
+      </w:rPr>
+    </w:lvl>
+    <w:lvl w:ilvl="8" w:tplc="04090005" w:tentative="1">
+      <w:start w:val="1"/>
+      <w:numFmt w:val="bullet"/>
+      <w:lvlText w:val=""/>
+      <w:lvlJc w:val="left"/>
+      <w:pPr>
+        <w:ind w:left="6480" w:hanging="360"/>
+      </w:pPr>
+      <w:rPr>
+        <w:rFonts w:ascii="Wingdings" w:hAnsi="Wingdings" w:hint="default"/>
+      </w:rPr>
+    </w:lvl>
+  </w:abstractNum>
+  <w:abstractNum w:abstractNumId="9">
+    <w:nsid w:val="7884251C"/>
+    <w:multiLevelType w:val="hybridMultilevel"/>
+    <w:tmpl w:val="A54CE60A"/>
+    <w:lvl w:ilvl="0" w:tplc="04090013">
+      <w:start w:val="1"/>
+      <w:numFmt w:val="upperRoman"/>
+      <w:lvlText w:val="%1."/>
+      <w:lvlJc w:val="right"/>
+      <w:pPr>
+        <w:ind w:left="720" w:hanging="360"/>
+      </w:pPr>
+      <w:rPr>
+        <w:rFonts w:hint="default"/>
+      </w:rPr>
+    </w:lvl>
+    <w:lvl w:ilvl="1" w:tplc="04090003" w:tentative="1">
+      <w:start w:val="1"/>
+      <w:numFmt w:val="bullet"/>
+      <w:lvlText w:val="o"/>
+      <w:lvlJc w:val="left"/>
+      <w:pPr>
+        <w:ind w:left="1440" w:hanging="360"/>
+      </w:pPr>
+      <w:rPr>
+        <w:rFonts w:ascii="Courier New" w:hAnsi="Courier New" w:hint="default"/>
+      </w:rPr>
+    </w:lvl>
+    <w:lvl w:ilvl="2" w:tplc="04090005" w:tentative="1">
+      <w:start w:val="1"/>
+      <w:numFmt w:val="bullet"/>
+      <w:lvlText w:val=""/>
+      <w:lvlJc w:val="left"/>
+      <w:pPr>
+        <w:ind w:left="2160" w:hanging="360"/>
+      </w:pPr>
+      <w:rPr>
+        <w:rFonts w:ascii="Wingdings" w:hAnsi="Wingdings" w:hint="default"/>
+      </w:rPr>
+    </w:lvl>
+    <w:lvl w:ilvl="3" w:tplc="04090001" w:tentative="1">
+      <w:start w:val="1"/>
+      <w:numFmt w:val="bullet"/>
+      <w:lvlText w:val=""/>
+      <w:lvlJc w:val="left"/>
+      <w:pPr>
+        <w:ind w:left="2880" w:hanging="360"/>
+      </w:pPr>
+      <w:rPr>
+        <w:rFonts w:ascii="Symbol" w:hAnsi="Symbol" w:hint="default"/>
+      </w:rPr>
+    </w:lvl>
+    <w:lvl w:ilvl="4" w:tplc="04090003" w:tentative="1">
+      <w:start w:val="1"/>
+      <w:numFmt w:val="bullet"/>
+      <w:lvlText w:val="o"/>
+      <w:lvlJc w:val="left"/>
+      <w:pPr>
+        <w:ind w:left="3600" w:hanging="360"/>
+      </w:pPr>
+      <w:rPr>
+        <w:rFonts w:ascii="Courier New" w:hAnsi="Courier New" w:hint="default"/>
+      </w:rPr>
+    </w:lvl>
+    <w:lvl w:ilvl="5" w:tplc="04090005" w:tentative="1">
+      <w:start w:val="1"/>
+      <w:numFmt w:val="bullet"/>
+      <w:lvlText w:val=""/>
+      <w:lvlJc w:val="left"/>
+      <w:pPr>
+        <w:ind w:left="4320" w:hanging="360"/>
+      </w:pPr>
+      <w:rPr>
+        <w:rFonts w:ascii="Wingdings" w:hAnsi="Wingdings" w:hint="default"/>
+      </w:rPr>
+    </w:lvl>
+    <w:lvl w:ilvl="6" w:tplc="04090001" w:tentative="1">
+      <w:start w:val="1"/>
+      <w:numFmt w:val="bullet"/>
+      <w:lvlText w:val=""/>
+      <w:lvlJc w:val="left"/>
+      <w:pPr>
+        <w:ind w:left="5040" w:hanging="360"/>
+      </w:pPr>
+      <w:rPr>
+        <w:rFonts w:ascii="Symbol" w:hAnsi="Symbol" w:hint="default"/>
+      </w:rPr>
+    </w:lvl>
+    <w:lvl w:ilvl="7" w:tplc="04090003" w:tentative="1">
+      <w:start w:val="1"/>
+      <w:numFmt w:val="bullet"/>
+      <w:lvlText w:val="o"/>
+      <w:lvlJc w:val="left"/>
+      <w:pPr>
+        <w:ind w:left="5760" w:hanging="360"/>
+      </w:pPr>
+      <w:rPr>
+        <w:rFonts w:ascii="Courier New" w:hAnsi="Courier New" w:hint="default"/>
+      </w:rPr>
+    </w:lvl>
+    <w:lvl w:ilvl="8" w:tplc="04090005" w:tentative="1">
+      <w:start w:val="1"/>
+      <w:numFmt w:val="bullet"/>
+      <w:lvlText w:val=""/>
+      <w:lvlJc w:val="left"/>
+      <w:pPr>
+        <w:ind w:left="6480" w:hanging="360"/>
+      </w:pPr>
+      <w:rPr>
+        <w:rFonts w:ascii="Wingdings" w:hAnsi="Wingdings" w:hint="default"/>
+      </w:rPr>
+    </w:lvl>
+  </w:abstractNum>
+  <w:abstractNum w:abstractNumId="10">
     <w:nsid w:val="7C1D28A0"/>
     <w:multiLevelType w:val="hybridMultilevel"/>
     <w:tmpl w:val="65783F9A"/>
@@ -1795,13 +3460,37 @@
     </w:lvl>
   </w:abstractNum>
   <w:num w:numId="1">
+    <w:abstractNumId w:val="10"/>
+  </w:num>
+  <w:num w:numId="2">
+    <w:abstractNumId w:val="5"/>
+  </w:num>
+  <w:num w:numId="3">
+    <w:abstractNumId w:val="7"/>
+  </w:num>
+  <w:num w:numId="4">
+    <w:abstractNumId w:val="1"/>
+  </w:num>
+  <w:num w:numId="5">
+    <w:abstractNumId w:val="6"/>
+  </w:num>
+  <w:num w:numId="6">
+    <w:abstractNumId w:val="9"/>
+  </w:num>
+  <w:num w:numId="7">
+    <w:abstractNumId w:val="3"/>
+  </w:num>
+  <w:num w:numId="8">
     <w:abstractNumId w:val="2"/>
   </w:num>
-  <w:num w:numId="2">
+  <w:num w:numId="9">
+    <w:abstractNumId w:val="4"/>
+  </w:num>
+  <w:num w:numId="10">
+    <w:abstractNumId w:val="8"/>
+  </w:num>
+  <w:num w:numId="11">
     <w:abstractNumId w:val="0"/>
-  </w:num>
-  <w:num w:numId="3">
-    <w:abstractNumId w:val="1"/>
   </w:num>
 </w:numbering>
 </file>
@@ -2000,6 +3689,33 @@
       <w:contextualSpacing/>
     </w:pPr>
   </w:style>
+  <w:style w:type="paragraph" w:styleId="BalloonText">
+    <w:name w:val="Balloon Text"/>
+    <w:basedOn w:val="Normal"/>
+    <w:link w:val="BalloonTextChar"/>
+    <w:uiPriority w:val="99"/>
+    <w:semiHidden/>
+    <w:unhideWhenUsed/>
+    <w:rsid w:val="00414668"/>
+    <w:rPr>
+      <w:rFonts w:ascii="Lucida Grande" w:hAnsi="Lucida Grande" w:cs="Lucida Grande"/>
+      <w:sz w:val="18"/>
+      <w:szCs w:val="18"/>
+    </w:rPr>
+  </w:style>
+  <w:style w:type="character" w:customStyle="1" w:styleId="BalloonTextChar">
+    <w:name w:val="Balloon Text Char"/>
+    <w:basedOn w:val="DefaultParagraphFont"/>
+    <w:link w:val="BalloonText"/>
+    <w:uiPriority w:val="99"/>
+    <w:semiHidden/>
+    <w:rsid w:val="00414668"/>
+    <w:rPr>
+      <w:rFonts w:ascii="Lucida Grande" w:hAnsi="Lucida Grande" w:cs="Lucida Grande"/>
+      <w:sz w:val="18"/>
+      <w:szCs w:val="18"/>
+    </w:rPr>
+  </w:style>
 </w:styles>
 </file>
 
@@ -2196,6 +3912,33 @@
       <w:ind w:left="720"/>
       <w:contextualSpacing/>
     </w:pPr>
+  </w:style>
+  <w:style w:type="paragraph" w:styleId="BalloonText">
+    <w:name w:val="Balloon Text"/>
+    <w:basedOn w:val="Normal"/>
+    <w:link w:val="BalloonTextChar"/>
+    <w:uiPriority w:val="99"/>
+    <w:semiHidden/>
+    <w:unhideWhenUsed/>
+    <w:rsid w:val="00414668"/>
+    <w:rPr>
+      <w:rFonts w:ascii="Lucida Grande" w:hAnsi="Lucida Grande" w:cs="Lucida Grande"/>
+      <w:sz w:val="18"/>
+      <w:szCs w:val="18"/>
+    </w:rPr>
+  </w:style>
+  <w:style w:type="character" w:customStyle="1" w:styleId="BalloonTextChar">
+    <w:name w:val="Balloon Text Char"/>
+    <w:basedOn w:val="DefaultParagraphFont"/>
+    <w:link w:val="BalloonText"/>
+    <w:uiPriority w:val="99"/>
+    <w:semiHidden/>
+    <w:rsid w:val="00414668"/>
+    <w:rPr>
+      <w:rFonts w:ascii="Lucida Grande" w:hAnsi="Lucida Grande" w:cs="Lucida Grande"/>
+      <w:sz w:val="18"/>
+      <w:szCs w:val="18"/>
+    </w:rPr>
   </w:style>
 </w:styles>
 </file>

</xml_diff>

<commit_message>
add generated app development section
</commit_message>
<xml_diff>
--- a/Literature_review.docx
+++ b/Literature_review.docx
@@ -1532,7 +1532,13 @@
         <w:ind w:firstLine="284"/>
       </w:pPr>
       <w:r>
-        <w:t>The aim of cross-platform mobile development is to target all mobile platforms with the same source code and a</w:t>
+        <w:t>The aim of cross-platform mobile development is to target all mobile platforms with the same source code</w:t>
+      </w:r>
+      <w:r>
+        <w:t xml:space="preserve"> or to reuse some bits of the source code</w:t>
+      </w:r>
+      <w:r>
+        <w:t xml:space="preserve"> and a</w:t>
       </w:r>
       <w:r>
         <w:t>chieve near-native</w:t>
@@ -1541,7 +1547,10 @@
         <w:t xml:space="preserve"> performance</w:t>
       </w:r>
       <w:r>
-        <w:t xml:space="preserve"> or, in some cases, native performance</w:t>
+        <w:t xml:space="preserve"> that’s indistinguishable from</w:t>
+      </w:r>
+      <w:r>
+        <w:t xml:space="preserve"> native performance</w:t>
       </w:r>
       <w:r>
         <w:t xml:space="preserve">. </w:t>
@@ -1897,328 +1906,600 @@
         <w:t>Fig 1: Hybrid HTML5</w:t>
       </w:r>
       <w:r>
-        <w:t xml:space="preserve"> vs Native Stack (Rodrigues, 2015</w:t>
+        <w:t xml:space="preserve"> vs Native Stack (Rodrigues, 2015)</w:t>
+      </w:r>
+    </w:p>
+    <w:p>
+      <w:pPr>
+        <w:ind w:firstLine="284"/>
+      </w:pPr>
+    </w:p>
+    <w:p>
+      <w:pPr>
+        <w:ind w:firstLine="284"/>
+      </w:pPr>
+      <w:r>
+        <w:t>The WebView used in earlier versions of iOS and Android</w:t>
+      </w:r>
+      <w:r>
+        <w:t xml:space="preserve"> were not the latest </w:t>
+      </w:r>
+      <w:r>
+        <w:t xml:space="preserve">rendering or JavaScript engines used by their </w:t>
+      </w:r>
+      <w:r>
+        <w:t>web counterparts e.g. Safari and Chrome for iOS and Android respectively. This made the performance of hybrid apps lag in comparison to its web counterparts (Khanna, 2015).</w:t>
+      </w:r>
+    </w:p>
+    <w:p>
+      <w:pPr>
+        <w:ind w:firstLine="284"/>
+      </w:pPr>
+    </w:p>
+    <w:p>
+      <w:pPr>
+        <w:ind w:firstLine="284"/>
+      </w:pPr>
+      <w:r>
+        <w:t xml:space="preserve">In 2012, the lag in performance of hybrid apps led Facebook’s CEO Mark Zuckerberg to admit that developing Facebook as a mobile app using HTML5 rather than </w:t>
+      </w:r>
+      <w:r>
+        <w:t xml:space="preserve">as </w:t>
+      </w:r>
+      <w:r>
+        <w:t>a native app was a big mistake. Facebook later converte</w:t>
+      </w:r>
+      <w:r>
+        <w:t>d its mobile app to native apps</w:t>
+      </w:r>
+      <w:r>
+        <w:t xml:space="preserve"> </w:t>
+      </w:r>
+      <w:r>
+        <w:t>(Xanthopoulos &amp; Xinogalos, 2014</w:t>
+      </w:r>
+      <w:r>
+        <w:t>).</w:t>
+      </w:r>
+    </w:p>
+    <w:p/>
+    <w:p>
+      <w:pPr>
+        <w:ind w:firstLine="284"/>
+      </w:pPr>
+      <w:r>
+        <w:t xml:space="preserve">But recently Apple </w:t>
+      </w:r>
+      <w:r>
+        <w:t xml:space="preserve">has </w:t>
+      </w:r>
+      <w:r>
+        <w:t xml:space="preserve">updated its </w:t>
+      </w:r>
+      <w:r>
+        <w:t>UI</w:t>
+      </w:r>
+      <w:r>
+        <w:t xml:space="preserve">WebView to </w:t>
+      </w:r>
+      <w:r>
+        <w:t xml:space="preserve">WKWebView </w:t>
+      </w:r>
+      <w:r>
+        <w:t>API</w:t>
+      </w:r>
+      <w:r>
+        <w:t xml:space="preserve"> in iOS 8.</w:t>
+      </w:r>
+      <w:r>
+        <w:t xml:space="preserve"> This </w:t>
+      </w:r>
+      <w:r>
+        <w:t xml:space="preserve">WebView </w:t>
+      </w:r>
+      <w:r>
+        <w:t>leverages the Nitro JavaS</w:t>
+      </w:r>
+      <w:r>
+        <w:t>cript JIT com</w:t>
+      </w:r>
+      <w:r>
+        <w:t>piler used by Safari</w:t>
+      </w:r>
+      <w:r>
+        <w:t xml:space="preserve">. Nitro compiles JavaScript codes into native codes, making it faster </w:t>
+      </w:r>
+      <w:r>
+        <w:t>than the older UIWebView</w:t>
+      </w:r>
+      <w:r>
+        <w:t xml:space="preserve">. This update will greatly </w:t>
+      </w:r>
+      <w:r>
+        <w:t>increase the performance of JavaScript execut</w:t>
+      </w:r>
+      <w:r>
+        <w:t>ion in hybrid apps on iOS platform</w:t>
+      </w:r>
+      <w:r>
+        <w:t xml:space="preserve"> (Khanna, 2015).</w:t>
+      </w:r>
+    </w:p>
+    <w:p>
+      <w:pPr>
+        <w:ind w:firstLine="284"/>
+      </w:pPr>
+    </w:p>
+    <w:p>
+      <w:pPr>
+        <w:ind w:firstLine="284"/>
+      </w:pPr>
+      <w:r>
+        <w:t>The situation is more</w:t>
+      </w:r>
+      <w:r>
+        <w:t xml:space="preserve"> fragmented on Android devices </w:t>
+      </w:r>
+      <w:r>
+        <w:t xml:space="preserve">due to the many devices running Android </w:t>
+      </w:r>
+      <w:r>
+        <w:t xml:space="preserve">and </w:t>
+      </w:r>
+      <w:r>
+        <w:t xml:space="preserve">different </w:t>
+      </w:r>
+      <w:r>
+        <w:t>manufacturers</w:t>
+      </w:r>
+      <w:r>
+        <w:t xml:space="preserve"> of Android devices</w:t>
+      </w:r>
+      <w:r>
+        <w:t xml:space="preserve"> e.g. Samsung, HTC and Sony, to mention a few. </w:t>
+      </w:r>
+      <w:r>
+        <w:t xml:space="preserve">Whereas earlier </w:t>
+      </w:r>
+      <w:r>
+        <w:t xml:space="preserve">Android </w:t>
+      </w:r>
+      <w:r>
+        <w:t xml:space="preserve">versions relied on the WebKit </w:t>
+      </w:r>
+      <w:r>
+        <w:t xml:space="preserve">engine to power </w:t>
+      </w:r>
+      <w:r>
+        <w:t xml:space="preserve">its WebView, as of Android 4.4 </w:t>
+      </w:r>
+      <w:r>
+        <w:t>various versi</w:t>
+      </w:r>
+      <w:r>
+        <w:t xml:space="preserve">ons of Chromium are implemented. This obviously causes </w:t>
+      </w:r>
+      <w:r>
+        <w:t>backward compatibility</w:t>
+      </w:r>
+      <w:r>
+        <w:t xml:space="preserve"> issues</w:t>
+      </w:r>
+      <w:r>
+        <w:t xml:space="preserve"> for developers who must support earlier </w:t>
+      </w:r>
+      <w:r>
+        <w:t>Android versions</w:t>
+      </w:r>
+      <w:r>
+        <w:t xml:space="preserve"> (Looper, 2015).</w:t>
+      </w:r>
+    </w:p>
+    <w:p>
+      <w:pPr>
+        <w:ind w:firstLine="284"/>
+      </w:pPr>
+    </w:p>
+    <w:p>
+      <w:pPr>
+        <w:ind w:firstLine="284"/>
+      </w:pPr>
+      <w:r>
+        <w:t>To address this fragmentation</w:t>
+      </w:r>
+      <w:r>
+        <w:t xml:space="preserve">, Google, in its </w:t>
+      </w:r>
+      <w:r>
+        <w:t>Android 5</w:t>
+      </w:r>
+      <w:r>
+        <w:t>.0</w:t>
+      </w:r>
+      <w:r>
+        <w:t xml:space="preserve"> Lollipop</w:t>
+      </w:r>
+      <w:r>
+        <w:t xml:space="preserve"> release</w:t>
+      </w:r>
+      <w:r>
+        <w:t>, has updat</w:t>
+      </w:r>
+      <w:r>
+        <w:t>ed the</w:t>
+      </w:r>
+      <w:r>
+        <w:t xml:space="preserve"> WebView</w:t>
+      </w:r>
+      <w:r>
+        <w:t xml:space="preserve"> </w:t>
+      </w:r>
+      <w:r>
+        <w:t>so</w:t>
+      </w:r>
+      <w:r>
+        <w:t xml:space="preserve"> that users can</w:t>
+      </w:r>
+      <w:r>
+        <w:t xml:space="preserve"> get up</w:t>
+      </w:r>
+      <w:r>
+        <w:t xml:space="preserve">dates for WebView </w:t>
+      </w:r>
+      <w:r>
+        <w:t xml:space="preserve">directly from </w:t>
+      </w:r>
+      <w:r>
+        <w:t>Google’s Play S</w:t>
+      </w:r>
+      <w:r>
+        <w:t>tore. This will</w:t>
+      </w:r>
+      <w:r>
+        <w:t xml:space="preserve"> </w:t>
+      </w:r>
+      <w:r>
+        <w:t>ensure</w:t>
+      </w:r>
+      <w:r>
+        <w:t xml:space="preserve"> </w:t>
+      </w:r>
+      <w:r>
+        <w:t xml:space="preserve">that </w:t>
+      </w:r>
+      <w:r>
+        <w:t xml:space="preserve">users </w:t>
+      </w:r>
+      <w:r>
+        <w:t xml:space="preserve">receive </w:t>
+      </w:r>
+      <w:r>
+        <w:t xml:space="preserve">timely </w:t>
+      </w:r>
+      <w:r>
+        <w:t>performance enhancemen</w:t>
+      </w:r>
+      <w:r>
+        <w:t>ts and security upgrade patches (Khanna, 2015).</w:t>
+      </w:r>
+    </w:p>
+    <w:p>
+      <w:pPr>
+        <w:ind w:firstLine="284"/>
+      </w:pPr>
+    </w:p>
+    <w:p>
+      <w:pPr>
+        <w:ind w:firstLine="284"/>
+      </w:pPr>
+      <w:r>
+        <w:t xml:space="preserve">Examples of some </w:t>
+      </w:r>
+      <w:r>
+        <w:t xml:space="preserve">JavaScript </w:t>
+      </w:r>
+      <w:r>
+        <w:t xml:space="preserve">frameworks used in hybrid app development are </w:t>
+      </w:r>
+      <w:r>
+        <w:t>Mobile Angular UI</w:t>
+      </w:r>
+      <w:r>
+        <w:t>, Ionic, jQuery Mobile, Sencha Touch and React Native.</w:t>
+      </w:r>
+    </w:p>
+    <w:p>
+      <w:pPr>
+        <w:ind w:firstLine="284"/>
+      </w:pPr>
+    </w:p>
+    <w:p>
+      <w:pPr>
+        <w:ind w:firstLine="284"/>
+        <w:rPr>
+          <w:u w:val="single"/>
+        </w:rPr>
+      </w:pPr>
+      <w:r>
+        <w:rPr>
+          <w:u w:val="single"/>
+        </w:rPr>
+        <w:t>(ii) Interpreted mobile applications</w:t>
+      </w:r>
+    </w:p>
+    <w:p>
+      <w:pPr>
+        <w:ind w:firstLine="284"/>
+      </w:pPr>
+      <w:r>
+        <w:t xml:space="preserve">Interpreted apps </w:t>
+      </w:r>
+      <w:r>
+        <w:t xml:space="preserve">make </w:t>
+      </w:r>
+      <w:r>
+        <w:t>use plat</w:t>
+      </w:r>
+      <w:r>
+        <w:t>form-specific native components</w:t>
+      </w:r>
+      <w:r>
+        <w:t xml:space="preserve"> to </w:t>
+      </w:r>
+      <w:r>
+        <w:t>implement the user interface, whilst the application logic is implemented independent</w:t>
+      </w:r>
+      <w:r>
+        <w:t>ly</w:t>
+      </w:r>
+      <w:r>
+        <w:t xml:space="preserve"> of the platform using langu</w:t>
+      </w:r>
+      <w:r>
+        <w:t xml:space="preserve">ages or technologies like </w:t>
+      </w:r>
+      <w:r>
+        <w:t>Ruby</w:t>
+      </w:r>
+      <w:r>
+        <w:t xml:space="preserve"> (Rhodes), </w:t>
+      </w:r>
+      <w:r>
+        <w:t>.NET (MonoTouch)</w:t>
+      </w:r>
+      <w:r>
+        <w:t xml:space="preserve"> and JavaScript (Appcelerator) (Behrens, 2010).</w:t>
+      </w:r>
+    </w:p>
+    <w:p>
+      <w:pPr>
+        <w:ind w:firstLine="284"/>
+      </w:pPr>
+    </w:p>
+    <w:p>
+      <w:pPr>
+        <w:ind w:firstLine="284"/>
+      </w:pPr>
+      <w:r>
+        <w:t>This approach yields</w:t>
+      </w:r>
+      <w:r>
+        <w:t xml:space="preserve"> improved efficiency</w:t>
+      </w:r>
+      <w:r>
+        <w:t xml:space="preserve"> becau</w:t>
+      </w:r>
+      <w:r>
+        <w:t>se of the</w:t>
+      </w:r>
+      <w:r>
+        <w:t xml:space="preserve"> native user components, but a</w:t>
+      </w:r>
+      <w:r>
+        <w:t xml:space="preserve"> major drawback</w:t>
+      </w:r>
+      <w:r>
+        <w:t xml:space="preserve"> is that users</w:t>
+      </w:r>
+      <w:r>
+        <w:t xml:space="preserve"> </w:t>
+      </w:r>
+      <w:r>
+        <w:t>are tied to the feat</w:t>
+      </w:r>
+      <w:r>
+        <w:t xml:space="preserve">ures provided by the </w:t>
+      </w:r>
+      <w:r>
+        <w:t>framework</w:t>
+      </w:r>
+      <w:r>
+        <w:t>. For instance</w:t>
+      </w:r>
+      <w:r>
+        <w:t>, new p</w:t>
+      </w:r>
+      <w:r>
+        <w:t>latform-specific features (e.g. iPhone’s Retina Display</w:t>
+      </w:r>
+      <w:r>
+        <w:t>) can be available to apps only whe</w:t>
+      </w:r>
+      <w:r>
+        <w:t xml:space="preserve">n framework supports them </w:t>
+      </w:r>
+      <w:r>
+        <w:t>(Xanthopoulos &amp; Xinogalos, 2013, p. 215)</w:t>
+      </w:r>
+      <w:r>
+        <w:t>.</w:t>
+      </w:r>
+    </w:p>
+    <w:p>
+      <w:pPr>
+        <w:ind w:firstLine="284"/>
+      </w:pPr>
+    </w:p>
+    <w:p>
+      <w:pPr>
+        <w:ind w:firstLine="284"/>
+        <w:rPr>
+          <w:u w:val="single"/>
+        </w:rPr>
+      </w:pPr>
+      <w:r>
+        <w:rPr>
+          <w:u w:val="single"/>
+        </w:rPr>
+        <w:t>(iii) Generated mobile applications</w:t>
+      </w:r>
+    </w:p>
+    <w:p>
+      <w:pPr>
+        <w:ind w:firstLine="284"/>
+      </w:pPr>
+      <w:r>
+        <w:t xml:space="preserve">Generated apps are compiled, so are native apps, and a version is created for each targeted platform </w:t>
+      </w:r>
+      <w:r>
+        <w:t>(Xanthopoulos &amp; Xinogalos, 2013, p. 215)</w:t>
+      </w:r>
+      <w:r>
+        <w:t xml:space="preserve">. This approach </w:t>
+      </w:r>
+      <w:r>
+        <w:t>produce</w:t>
+      </w:r>
+      <w:r>
+        <w:t>s</w:t>
+      </w:r>
+      <w:r>
+        <w:t xml:space="preserve"> trul</w:t>
+      </w:r>
+      <w:r>
+        <w:t xml:space="preserve">y native apps for each platform </w:t>
+      </w:r>
+      <w:r>
+        <w:t>from a sing</w:t>
+      </w:r>
+      <w:r>
+        <w:t>le source code</w:t>
+      </w:r>
+      <w:r>
+        <w:t xml:space="preserve"> (Behrens, 2010).</w:t>
+      </w:r>
+    </w:p>
+    <w:p>
+      <w:pPr>
+        <w:ind w:firstLine="284"/>
+      </w:pPr>
+    </w:p>
+    <w:p>
+      <w:pPr>
+        <w:ind w:firstLine="284"/>
+      </w:pPr>
+      <w:r>
+        <w:t xml:space="preserve">The </w:t>
+      </w:r>
+      <w:r>
+        <w:t>performance</w:t>
+      </w:r>
+      <w:r>
+        <w:t xml:space="preserve"> of a generated app i</w:t>
+      </w:r>
+      <w:r>
+        <w:t xml:space="preserve">s indistinguishable from </w:t>
+      </w:r>
+      <w:r>
+        <w:t>that of a native app</w:t>
+      </w:r>
+      <w:r>
+        <w:t xml:space="preserve"> because of the compiled source code</w:t>
+      </w:r>
+      <w:r>
+        <w:t>. In theory</w:t>
+      </w:r>
+      <w:r>
+        <w:t>,</w:t>
+      </w:r>
+      <w:r>
+        <w:t xml:space="preserve"> it is </w:t>
+      </w:r>
+      <w:r>
+        <w:t xml:space="preserve">possible to </w:t>
+      </w:r>
+      <w:r>
+        <w:t>alter the resultant compiled code to m</w:t>
+      </w:r>
+      <w:r>
+        <w:t>eet sp</w:t>
+      </w:r>
+      <w:r>
+        <w:t xml:space="preserve">ecific needs </w:t>
+      </w:r>
+      <w:r>
+        <w:t>e.g.</w:t>
+      </w:r>
+      <w:r>
+        <w:t xml:space="preserve"> </w:t>
+      </w:r>
+      <w:r>
+        <w:t>in the case of a suggestion to correct a deprecated call. I</w:t>
+      </w:r>
+      <w:r>
+        <w:t>n practice</w:t>
+      </w:r>
+      <w:r>
+        <w:t xml:space="preserve"> however, the use</w:t>
+      </w:r>
+      <w:r>
+        <w:t xml:space="preserve"> of </w:t>
+      </w:r>
+      <w:r>
+        <w:t>generated compiled</w:t>
+      </w:r>
+      <w:r>
+        <w:t xml:space="preserve"> code</w:t>
+      </w:r>
+      <w:r>
+        <w:t>s are difficult because of their</w:t>
+      </w:r>
+      <w:r>
+        <w:t xml:space="preserve"> automated structure</w:t>
+      </w:r>
+      <w:r>
+        <w:t>s</w:t>
+      </w:r>
+      <w:r>
+        <w:t xml:space="preserve">. </w:t>
+      </w:r>
+      <w:r>
+        <w:t>An example is Applause, which is open source and uses a domain-specific language based on the XText framework</w:t>
+      </w:r>
+      <w:r>
+        <w:t xml:space="preserve"> </w:t>
+      </w:r>
+      <w:r>
+        <w:t>(Xantho</w:t>
+      </w:r>
+      <w:r>
+        <w:t>poulos &amp; Xinogalos, 2013, p. 216</w:t>
       </w:r>
       <w:bookmarkStart w:id="0" w:name="_GoBack"/>
       <w:bookmarkEnd w:id="0"/>
       <w:r>
         <w:t>)</w:t>
       </w:r>
-    </w:p>
-    <w:p>
-      <w:pPr>
-        <w:ind w:firstLine="284"/>
-      </w:pPr>
-    </w:p>
-    <w:p>
-      <w:pPr>
-        <w:ind w:firstLine="284"/>
-      </w:pPr>
-      <w:r>
-        <w:t>The WebView used in earlier versions of iOS and Android</w:t>
-      </w:r>
-      <w:r>
-        <w:t xml:space="preserve"> were not the latest </w:t>
-      </w:r>
-      <w:r>
-        <w:t xml:space="preserve">rendering or JavaScript engines used by their </w:t>
-      </w:r>
-      <w:r>
-        <w:t>web counterparts e.g. Safari and Chrome for iOS and Android respectively. This made the performance of hybrid apps lag in comparison to its web counterparts (Khanna, 2015).</w:t>
-      </w:r>
-    </w:p>
-    <w:p>
-      <w:pPr>
-        <w:ind w:firstLine="284"/>
-      </w:pPr>
-    </w:p>
-    <w:p>
-      <w:pPr>
-        <w:ind w:firstLine="284"/>
-      </w:pPr>
-      <w:r>
-        <w:t xml:space="preserve">In 2012, the lag in performance of hybrid apps led Facebook’s CEO Mark Zuckerberg to admit that developing Facebook as a mobile app using HTML5 rather than </w:t>
-      </w:r>
-      <w:r>
-        <w:t xml:space="preserve">as </w:t>
-      </w:r>
-      <w:r>
-        <w:t>a native app was a big mistake. Facebook later converte</w:t>
-      </w:r>
-      <w:r>
-        <w:t>d its mobile app to native apps</w:t>
-      </w:r>
-      <w:r>
-        <w:t xml:space="preserve"> </w:t>
-      </w:r>
-      <w:r>
-        <w:t>(Xanthopoulos &amp; Xinogalos, 2014</w:t>
-      </w:r>
-      <w:r>
-        <w:t>).</w:t>
-      </w:r>
+      <w:r>
+        <w:t>.</w:t>
+      </w:r>
+    </w:p>
+    <w:p>
+      <w:pPr>
+        <w:ind w:firstLine="284"/>
+      </w:pPr>
     </w:p>
     <w:p/>
-    <w:p>
-      <w:pPr>
-        <w:ind w:firstLine="284"/>
-      </w:pPr>
-      <w:r>
-        <w:t xml:space="preserve">But recently Apple </w:t>
-      </w:r>
-      <w:r>
-        <w:t xml:space="preserve">has </w:t>
-      </w:r>
-      <w:r>
-        <w:t xml:space="preserve">updated its </w:t>
-      </w:r>
-      <w:r>
-        <w:t>UI</w:t>
-      </w:r>
-      <w:r>
-        <w:t xml:space="preserve">WebView to </w:t>
-      </w:r>
-      <w:r>
-        <w:t xml:space="preserve">WKWebView </w:t>
-      </w:r>
-      <w:r>
-        <w:t>API</w:t>
-      </w:r>
-      <w:r>
-        <w:t xml:space="preserve"> in iOS 8.</w:t>
-      </w:r>
-      <w:r>
-        <w:t xml:space="preserve"> This </w:t>
-      </w:r>
-      <w:r>
-        <w:t xml:space="preserve">WebView </w:t>
-      </w:r>
-      <w:r>
-        <w:t>leverages the Nitro JavaS</w:t>
-      </w:r>
-      <w:r>
-        <w:t>cript JIT com</w:t>
-      </w:r>
-      <w:r>
-        <w:t>piler used by Safari</w:t>
-      </w:r>
-      <w:r>
-        <w:t xml:space="preserve">. Nitro compiles JavaScript codes into native codes, making it faster </w:t>
-      </w:r>
-      <w:r>
-        <w:t>than the older UIWebView</w:t>
-      </w:r>
-      <w:r>
-        <w:t xml:space="preserve">. This update will greatly </w:t>
-      </w:r>
-      <w:r>
-        <w:t>increase the performance of JavaScript execut</w:t>
-      </w:r>
-      <w:r>
-        <w:t>ion in hybrid apps on iOS platform</w:t>
-      </w:r>
-      <w:r>
-        <w:t xml:space="preserve"> (Khanna, 2015).</w:t>
-      </w:r>
-    </w:p>
-    <w:p>
-      <w:pPr>
-        <w:ind w:firstLine="284"/>
-      </w:pPr>
-    </w:p>
-    <w:p>
-      <w:pPr>
-        <w:ind w:firstLine="284"/>
-      </w:pPr>
-      <w:r>
-        <w:t>The situation is more</w:t>
-      </w:r>
-      <w:r>
-        <w:t xml:space="preserve"> fragmented on Android devices </w:t>
-      </w:r>
-      <w:r>
-        <w:t xml:space="preserve">due to the many devices running Android </w:t>
-      </w:r>
-      <w:r>
-        <w:t xml:space="preserve">and </w:t>
-      </w:r>
-      <w:r>
-        <w:t xml:space="preserve">different </w:t>
-      </w:r>
-      <w:r>
-        <w:t>manufacturers</w:t>
-      </w:r>
-      <w:r>
-        <w:t xml:space="preserve"> of Android devices</w:t>
-      </w:r>
-      <w:r>
-        <w:t xml:space="preserve"> e.g. Samsung, HTC and Sony, to mention a few. </w:t>
-      </w:r>
-      <w:r>
-        <w:t xml:space="preserve">Whereas earlier </w:t>
-      </w:r>
-      <w:r>
-        <w:t xml:space="preserve">Android </w:t>
-      </w:r>
-      <w:r>
-        <w:t xml:space="preserve">versions relied on the WebKit </w:t>
-      </w:r>
-      <w:r>
-        <w:t xml:space="preserve">engine to power </w:t>
-      </w:r>
-      <w:r>
-        <w:t xml:space="preserve">its WebView, as of Android 4.4 </w:t>
-      </w:r>
-      <w:r>
-        <w:t>various versi</w:t>
-      </w:r>
-      <w:r>
-        <w:t xml:space="preserve">ons of Chromium are implemented. This obviously causes </w:t>
-      </w:r>
-      <w:r>
-        <w:t>backward compatibility</w:t>
-      </w:r>
-      <w:r>
-        <w:t xml:space="preserve"> issues</w:t>
-      </w:r>
-      <w:r>
-        <w:t xml:space="preserve"> for developers who must support earlier </w:t>
-      </w:r>
-      <w:r>
-        <w:t>Android versions</w:t>
-      </w:r>
-      <w:r>
-        <w:t xml:space="preserve"> (Looper, 2015).</w:t>
-      </w:r>
-    </w:p>
-    <w:p>
-      <w:pPr>
-        <w:ind w:firstLine="284"/>
-      </w:pPr>
-    </w:p>
-    <w:p>
-      <w:pPr>
-        <w:ind w:firstLine="284"/>
-      </w:pPr>
-      <w:r>
-        <w:t>To address this fragmentation</w:t>
-      </w:r>
-      <w:r>
-        <w:t xml:space="preserve">, Google, in its </w:t>
-      </w:r>
-      <w:r>
-        <w:t>Android 5</w:t>
-      </w:r>
-      <w:r>
-        <w:t>.0</w:t>
-      </w:r>
-      <w:r>
-        <w:t xml:space="preserve"> Lollipop</w:t>
-      </w:r>
-      <w:r>
-        <w:t xml:space="preserve"> release</w:t>
-      </w:r>
-      <w:r>
-        <w:t>, has updat</w:t>
-      </w:r>
-      <w:r>
-        <w:t>ed the</w:t>
-      </w:r>
-      <w:r>
-        <w:t xml:space="preserve"> WebView</w:t>
-      </w:r>
-      <w:r>
-        <w:t xml:space="preserve"> </w:t>
-      </w:r>
-      <w:r>
-        <w:t>so</w:t>
-      </w:r>
-      <w:r>
-        <w:t xml:space="preserve"> that users can</w:t>
-      </w:r>
-      <w:r>
-        <w:t xml:space="preserve"> get up</w:t>
-      </w:r>
-      <w:r>
-        <w:t xml:space="preserve">dates for WebView </w:t>
-      </w:r>
-      <w:r>
-        <w:t xml:space="preserve">directly from </w:t>
-      </w:r>
-      <w:r>
-        <w:t>Google’s Play S</w:t>
-      </w:r>
-      <w:r>
-        <w:t>tore. This will</w:t>
-      </w:r>
-      <w:r>
-        <w:t xml:space="preserve"> </w:t>
-      </w:r>
-      <w:r>
-        <w:t>ensure</w:t>
-      </w:r>
-      <w:r>
-        <w:t xml:space="preserve"> </w:t>
-      </w:r>
-      <w:r>
-        <w:t xml:space="preserve">that </w:t>
-      </w:r>
-      <w:r>
-        <w:t xml:space="preserve">users </w:t>
-      </w:r>
-      <w:r>
-        <w:t xml:space="preserve">receive </w:t>
-      </w:r>
-      <w:r>
-        <w:t xml:space="preserve">timely </w:t>
-      </w:r>
-      <w:r>
-        <w:t>performance enhancemen</w:t>
-      </w:r>
-      <w:r>
-        <w:t>ts and security upgrade patches (Khanna, 2015).</w:t>
-      </w:r>
-    </w:p>
-    <w:p>
-      <w:pPr>
-        <w:ind w:firstLine="284"/>
-      </w:pPr>
-    </w:p>
-    <w:p>
-      <w:pPr>
-        <w:ind w:firstLine="284"/>
-      </w:pPr>
-      <w:r>
-        <w:t xml:space="preserve">Examples of some </w:t>
-      </w:r>
-      <w:r>
-        <w:t xml:space="preserve">JavaScript </w:t>
-      </w:r>
-      <w:r>
-        <w:t xml:space="preserve">frameworks used in hybrid app development are </w:t>
-      </w:r>
-      <w:r>
-        <w:t>Mobile Angular UI</w:t>
-      </w:r>
-      <w:r>
-        <w:t>, Ionic, jQuery Mobile, Sencha Touch and React Native.</w:t>
-      </w:r>
-    </w:p>
-    <w:p>
-      <w:pPr>
-        <w:ind w:firstLine="284"/>
-      </w:pPr>
-    </w:p>
-    <w:p>
-      <w:pPr>
-        <w:ind w:firstLine="284"/>
-      </w:pPr>
-    </w:p>
-    <w:p>
-      <w:pPr>
-        <w:ind w:firstLine="284"/>
-      </w:pPr>
-    </w:p>
     <w:p>
       <w:pPr>
         <w:ind w:firstLine="284"/>

</xml_diff>

<commit_message>
modify generated app development section
</commit_message>
<xml_diff>
--- a/Literature_review.docx
+++ b/Literature_review.docx
@@ -2359,134 +2359,157 @@
         <w:ind w:firstLine="284"/>
       </w:pPr>
       <w:r>
-        <w:t xml:space="preserve">Generated apps are compiled, so are native apps, and a version is created for each targeted platform </w:t>
-      </w:r>
-      <w:r>
-        <w:t>(Xanthopoulos &amp; Xinogalos, 2013, p. 215)</w:t>
-      </w:r>
-      <w:r>
-        <w:t xml:space="preserve">. This approach </w:t>
-      </w:r>
-      <w:r>
-        <w:t>produce</w:t>
-      </w:r>
-      <w:r>
-        <w:t>s</w:t>
-      </w:r>
-      <w:r>
-        <w:t xml:space="preserve"> trul</w:t>
-      </w:r>
-      <w:r>
-        <w:t xml:space="preserve">y native apps for each platform </w:t>
-      </w:r>
-      <w:r>
-        <w:t>from a sing</w:t>
-      </w:r>
-      <w:r>
-        <w:t>le source code</w:t>
-      </w:r>
-      <w:r>
-        <w:t xml:space="preserve"> (Behrens, 2010).</w:t>
-      </w:r>
-    </w:p>
-    <w:p>
-      <w:pPr>
-        <w:ind w:firstLine="284"/>
-      </w:pPr>
-    </w:p>
-    <w:p>
-      <w:pPr>
-        <w:ind w:firstLine="284"/>
-      </w:pPr>
-      <w:r>
-        <w:t xml:space="preserve">The </w:t>
-      </w:r>
-      <w:r>
-        <w:t>performance</w:t>
-      </w:r>
-      <w:r>
-        <w:t xml:space="preserve"> of a generated app i</w:t>
-      </w:r>
-      <w:r>
-        <w:t xml:space="preserve">s indistinguishable from </w:t>
-      </w:r>
-      <w:r>
-        <w:t>that of a native app</w:t>
-      </w:r>
-      <w:r>
-        <w:t xml:space="preserve"> because of the compiled source code</w:t>
-      </w:r>
-      <w:r>
-        <w:t>. In theory</w:t>
-      </w:r>
-      <w:r>
-        <w:t>,</w:t>
-      </w:r>
-      <w:r>
-        <w:t xml:space="preserve"> it is </w:t>
-      </w:r>
-      <w:r>
-        <w:t xml:space="preserve">possible to </w:t>
-      </w:r>
-      <w:r>
-        <w:t>alter the resultant compiled code to m</w:t>
-      </w:r>
-      <w:r>
-        <w:t>eet sp</w:t>
-      </w:r>
-      <w:r>
-        <w:t xml:space="preserve">ecific needs </w:t>
-      </w:r>
-      <w:r>
-        <w:t>e.g.</w:t>
-      </w:r>
-      <w:r>
-        <w:t xml:space="preserve"> </w:t>
-      </w:r>
-      <w:r>
-        <w:t>in the case of a suggestion to correct a deprecated call. I</w:t>
-      </w:r>
-      <w:r>
-        <w:t>n practice</w:t>
-      </w:r>
-      <w:r>
-        <w:t xml:space="preserve"> however, the use</w:t>
-      </w:r>
-      <w:r>
-        <w:t xml:space="preserve"> of </w:t>
-      </w:r>
-      <w:r>
-        <w:t>generated compiled</w:t>
-      </w:r>
-      <w:r>
-        <w:t xml:space="preserve"> code</w:t>
-      </w:r>
-      <w:r>
-        <w:t>s are difficult because of their</w:t>
-      </w:r>
-      <w:r>
-        <w:t xml:space="preserve"> automated structure</w:t>
-      </w:r>
-      <w:r>
-        <w:t>s</w:t>
-      </w:r>
-      <w:r>
-        <w:t xml:space="preserve">. </w:t>
-      </w:r>
-      <w:r>
-        <w:t>An example is Applause, which is open source and uses a domain-specific language based on the XText framework</w:t>
-      </w:r>
-      <w:r>
-        <w:t xml:space="preserve"> </w:t>
-      </w:r>
-      <w:r>
-        <w:t>(Xantho</w:t>
-      </w:r>
-      <w:r>
-        <w:t>poulos &amp; Xinogalos, 2013, p. 216</w:t>
+        <w:t>These frameworks are written in one of several pro</w:t>
+      </w:r>
+      <w:r>
+        <w:t xml:space="preserve">gramming languages and compiled </w:t>
+      </w:r>
+      <w:r>
+        <w:t xml:space="preserve">to </w:t>
+      </w:r>
+      <w:r>
+        <w:t xml:space="preserve">the </w:t>
+      </w:r>
+      <w:r>
+        <w:t>executable n</w:t>
+      </w:r>
+      <w:r>
+        <w:t>ative code of the target</w:t>
+      </w:r>
+      <w:r>
+        <w:t>ed</w:t>
+      </w:r>
+      <w:r>
+        <w:t xml:space="preserve"> platform</w:t>
       </w:r>
       <w:bookmarkStart w:id="0" w:name="_GoBack"/>
       <w:bookmarkEnd w:id="0"/>
+      <w:r>
+        <w:t xml:space="preserve">. This approach </w:t>
+      </w:r>
+      <w:r>
+        <w:t>produce</w:t>
+      </w:r>
+      <w:r>
+        <w:t>s</w:t>
+      </w:r>
+      <w:r>
+        <w:t xml:space="preserve"> trul</w:t>
+      </w:r>
+      <w:r>
+        <w:t xml:space="preserve">y native apps for each platform </w:t>
+      </w:r>
+      <w:r>
+        <w:t>from a sing</w:t>
+      </w:r>
+      <w:r>
+        <w:t>le source code</w:t>
+      </w:r>
+      <w:r>
+        <w:t xml:space="preserve"> (Behrens, 2010).</w:t>
+      </w:r>
+      <w:r>
+        <w:t xml:space="preserve"> Examples include X</w:t>
+      </w:r>
+      <w:r>
+        <w:t>amarin</w:t>
+      </w:r>
+      <w:r>
+        <w:t xml:space="preserve"> (C#), RubyMotion (Ruby) and B4X (Visual Basic).</w:t>
+      </w:r>
+    </w:p>
+    <w:p/>
+    <w:p>
+      <w:pPr>
+        <w:ind w:firstLine="284"/>
+      </w:pPr>
+      <w:r>
+        <w:t xml:space="preserve">The </w:t>
+      </w:r>
+      <w:r>
+        <w:t>performance</w:t>
+      </w:r>
+      <w:r>
+        <w:t xml:space="preserve"> of a generated app i</w:t>
+      </w:r>
+      <w:r>
+        <w:t xml:space="preserve">s indistinguishable from </w:t>
+      </w:r>
+      <w:r>
+        <w:t>that of a native app</w:t>
+      </w:r>
+      <w:r>
+        <w:t xml:space="preserve"> because of the compiled source code</w:t>
+      </w:r>
+      <w:r>
+        <w:t>. In theory</w:t>
+      </w:r>
+      <w:r>
+        <w:t>,</w:t>
+      </w:r>
+      <w:r>
+        <w:t xml:space="preserve"> it is </w:t>
+      </w:r>
+      <w:r>
+        <w:t xml:space="preserve">possible to </w:t>
+      </w:r>
+      <w:r>
+        <w:t>alter the resultant compiled code to m</w:t>
+      </w:r>
+      <w:r>
+        <w:t>eet sp</w:t>
+      </w:r>
+      <w:r>
+        <w:t xml:space="preserve">ecific needs </w:t>
+      </w:r>
+      <w:r>
+        <w:t>e.g.</w:t>
+      </w:r>
+      <w:r>
+        <w:t xml:space="preserve"> </w:t>
+      </w:r>
+      <w:r>
+        <w:t>in the case of a suggestion to correct a deprecated call. I</w:t>
+      </w:r>
+      <w:r>
+        <w:t>n practice</w:t>
+      </w:r>
+      <w:r>
+        <w:t xml:space="preserve"> however, the use</w:t>
+      </w:r>
+      <w:r>
+        <w:t xml:space="preserve"> of </w:t>
+      </w:r>
+      <w:r>
+        <w:t>generated compiled</w:t>
+      </w:r>
+      <w:r>
+        <w:t xml:space="preserve"> code</w:t>
+      </w:r>
+      <w:r>
+        <w:t>s are difficult because of their</w:t>
+      </w:r>
+      <w:r>
+        <w:t xml:space="preserve"> automated structure</w:t>
+      </w:r>
+      <w:r>
+        <w:t>s</w:t>
+      </w:r>
+      <w:r>
+        <w:t xml:space="preserve">. </w:t>
+      </w:r>
+      <w:r>
+        <w:t>An example is Applause, which is open source and uses a domain-specific language based on the XText framework</w:t>
+      </w:r>
+      <w:r>
+        <w:t xml:space="preserve"> </w:t>
+      </w:r>
+      <w:r>
+        <w:t>(Xantho</w:t>
+      </w:r>
+      <w:r>
+        <w:t>poulos &amp; Xinogalos, 2013, p. 216</w:t>
+      </w:r>
       <w:r>
         <w:t>)</w:t>
       </w:r>

</xml_diff>

<commit_message>
comparison of cross-platform frameworks
</commit_message>
<xml_diff>
--- a/Literature_review.docx
+++ b/Literature_review.docx
@@ -1599,6 +1599,9 @@
       </w:pPr>
       <w:r>
         <w:t>learning curve: Am I familiar with the programming language? If not how much effort is required to learn the programming language?</w:t>
+      </w:r>
+      <w:r>
+        <w:t xml:space="preserve"> Can the development team at Coach in a Box easily grasp the language or framework?</w:t>
       </w:r>
     </w:p>
     <w:p>
@@ -2253,10 +2256,19 @@
         <w:t>ly</w:t>
       </w:r>
       <w:r>
-        <w:t xml:space="preserve"> of the platform using langu</w:t>
-      </w:r>
-      <w:r>
-        <w:t xml:space="preserve">ages or technologies like </w:t>
+        <w:t xml:space="preserve"> of the platform using </w:t>
+      </w:r>
+      <w:r>
+        <w:t xml:space="preserve">programming </w:t>
+      </w:r>
+      <w:r>
+        <w:t>langu</w:t>
+      </w:r>
+      <w:r>
+        <w:t>ages or frameworks</w:t>
+      </w:r>
+      <w:r>
+        <w:t xml:space="preserve"> like </w:t>
       </w:r>
       <w:r>
         <w:t>Ruby</w:t>
@@ -2326,7 +2338,13 @@
         <w:t>) can be available to apps only whe</w:t>
       </w:r>
       <w:r>
-        <w:t xml:space="preserve">n framework supports them </w:t>
+        <w:t xml:space="preserve">n </w:t>
+      </w:r>
+      <w:r>
+        <w:t xml:space="preserve">the </w:t>
+      </w:r>
+      <w:r>
+        <w:t xml:space="preserve">framework supports them </w:t>
       </w:r>
       <w:r>
         <w:t>(Xanthopoulos &amp; Xinogalos, 2013, p. 215)</w:t>
@@ -2359,7 +2377,16 @@
         <w:ind w:firstLine="284"/>
       </w:pPr>
       <w:r>
-        <w:t>These frameworks are written in one of several pro</w:t>
+        <w:t>F</w:t>
+      </w:r>
+      <w:r>
+        <w:t>rameworks</w:t>
+      </w:r>
+      <w:r>
+        <w:t xml:space="preserve"> used to develop these apps</w:t>
+      </w:r>
+      <w:r>
+        <w:t xml:space="preserve"> are written in one of several pro</w:t>
       </w:r>
       <w:r>
         <w:t xml:space="preserve">gramming languages and compiled </w:t>
@@ -2381,141 +2408,260 @@
       </w:r>
       <w:r>
         <w:t xml:space="preserve"> platform</w:t>
+      </w:r>
+      <w:r>
+        <w:t xml:space="preserve">. This approach </w:t>
+      </w:r>
+      <w:r>
+        <w:t>produce</w:t>
+      </w:r>
+      <w:r>
+        <w:t>s</w:t>
+      </w:r>
+      <w:r>
+        <w:t xml:space="preserve"> trul</w:t>
+      </w:r>
+      <w:r>
+        <w:t xml:space="preserve">y native apps for each platform </w:t>
+      </w:r>
+      <w:r>
+        <w:t>from a sing</w:t>
+      </w:r>
+      <w:r>
+        <w:t>le source code</w:t>
+      </w:r>
+      <w:r>
+        <w:t xml:space="preserve"> (Behrens, 2010).</w:t>
+      </w:r>
+      <w:r>
+        <w:t xml:space="preserve"> Examples include X</w:t>
+      </w:r>
+      <w:r>
+        <w:t>amarin</w:t>
+      </w:r>
+      <w:r>
+        <w:t xml:space="preserve"> (C#), RubyMotion (Ruby) and B4X (Visual Basic).</w:t>
+      </w:r>
+    </w:p>
+    <w:p/>
+    <w:p>
+      <w:pPr>
+        <w:ind w:firstLine="284"/>
+      </w:pPr>
+      <w:r>
+        <w:t xml:space="preserve">The </w:t>
+      </w:r>
+      <w:r>
+        <w:t>performance</w:t>
+      </w:r>
+      <w:r>
+        <w:t xml:space="preserve"> of a generated app i</w:t>
+      </w:r>
+      <w:r>
+        <w:t xml:space="preserve">s indistinguishable from </w:t>
+      </w:r>
+      <w:r>
+        <w:t>that of a native app</w:t>
+      </w:r>
+      <w:r>
+        <w:t xml:space="preserve"> because of the compiled source code</w:t>
+      </w:r>
+      <w:r>
+        <w:t>. In theory</w:t>
+      </w:r>
+      <w:r>
+        <w:t>,</w:t>
+      </w:r>
+      <w:r>
+        <w:t xml:space="preserve"> it is </w:t>
+      </w:r>
+      <w:r>
+        <w:t xml:space="preserve">possible to </w:t>
+      </w:r>
+      <w:r>
+        <w:t>alter the resultant compiled code to m</w:t>
+      </w:r>
+      <w:r>
+        <w:t>eet sp</w:t>
+      </w:r>
+      <w:r>
+        <w:t xml:space="preserve">ecific needs </w:t>
+      </w:r>
+      <w:r>
+        <w:t>e.g.</w:t>
+      </w:r>
+      <w:r>
+        <w:t xml:space="preserve"> </w:t>
+      </w:r>
+      <w:r>
+        <w:t>a suggestion to correct a deprecated call. I</w:t>
+      </w:r>
+      <w:r>
+        <w:t>n practice</w:t>
+      </w:r>
+      <w:r>
+        <w:t xml:space="preserve"> however, the use</w:t>
+      </w:r>
+      <w:r>
+        <w:t xml:space="preserve"> of </w:t>
+      </w:r>
+      <w:r>
+        <w:t>generated compiled</w:t>
+      </w:r>
+      <w:r>
+        <w:t xml:space="preserve"> code</w:t>
+      </w:r>
+      <w:r>
+        <w:t>s are difficult because of their</w:t>
+      </w:r>
+      <w:r>
+        <w:t xml:space="preserve"> automated structure</w:t>
+      </w:r>
+      <w:r>
+        <w:t>s</w:t>
+      </w:r>
+      <w:r>
+        <w:t xml:space="preserve">. </w:t>
+      </w:r>
+      <w:r>
+        <w:t>An example is Applause, which is open source and uses a domain-specific language based on the XText framework</w:t>
+      </w:r>
+      <w:r>
+        <w:t xml:space="preserve"> </w:t>
+      </w:r>
+      <w:r>
+        <w:t>(Xantho</w:t>
+      </w:r>
+      <w:r>
+        <w:t>poulos &amp; Xinogalos, 2013, p. 216</w:t>
+      </w:r>
+      <w:r>
+        <w:t>)</w:t>
+      </w:r>
+      <w:r>
+        <w:t>.</w:t>
+      </w:r>
+    </w:p>
+    <w:p>
+      <w:pPr>
+        <w:ind w:firstLine="284"/>
+      </w:pPr>
+    </w:p>
+    <w:p>
+      <w:pPr>
+        <w:ind w:firstLine="284"/>
+        <w:rPr>
+          <w:u w:val="single"/>
+        </w:rPr>
+      </w:pPr>
+      <w:r>
+        <w:rPr>
+          <w:u w:val="single"/>
+        </w:rPr>
+        <w:t xml:space="preserve">2.2.4.3 </w:t>
+      </w:r>
+      <w:r>
+        <w:rPr>
+          <w:u w:val="single"/>
+        </w:rPr>
+        <w:t xml:space="preserve">Comparison of some cross-platform </w:t>
+      </w:r>
+      <w:r>
+        <w:rPr>
+          <w:u w:val="single"/>
+        </w:rPr>
+        <w:t>mobile app frameworks</w:t>
+      </w:r>
+    </w:p>
+    <w:p>
+      <w:pPr>
+        <w:ind w:firstLine="284"/>
+      </w:pPr>
+      <w:r>
+        <w:t>Some frameworks used in cross-platform mobile app development will be compared based on the following criteria: price, learning curve, performance, platform, stability and online resource and support.</w:t>
       </w:r>
       <w:bookmarkStart w:id="0" w:name="_GoBack"/>
       <w:bookmarkEnd w:id="0"/>
-      <w:r>
-        <w:t xml:space="preserve">. This approach </w:t>
-      </w:r>
-      <w:r>
-        <w:t>produce</w:t>
-      </w:r>
-      <w:r>
-        <w:t>s</w:t>
-      </w:r>
-      <w:r>
-        <w:t xml:space="preserve"> trul</w:t>
-      </w:r>
-      <w:r>
-        <w:t xml:space="preserve">y native apps for each platform </w:t>
-      </w:r>
-      <w:r>
-        <w:t>from a sing</w:t>
-      </w:r>
-      <w:r>
-        <w:t>le source code</w:t>
-      </w:r>
-      <w:r>
-        <w:t xml:space="preserve"> (Behrens, 2010).</w:t>
-      </w:r>
-      <w:r>
-        <w:t xml:space="preserve"> Examples include X</w:t>
-      </w:r>
-      <w:r>
-        <w:t>amarin</w:t>
-      </w:r>
-      <w:r>
-        <w:t xml:space="preserve"> (C#), RubyMotion (Ruby) and B4X (Visual Basic).</w:t>
-      </w:r>
-    </w:p>
-    <w:p/>
-    <w:p>
-      <w:pPr>
-        <w:ind w:firstLine="284"/>
-      </w:pPr>
-      <w:r>
-        <w:t xml:space="preserve">The </w:t>
-      </w:r>
-      <w:r>
-        <w:t>performance</w:t>
-      </w:r>
-      <w:r>
-        <w:t xml:space="preserve"> of a generated app i</w:t>
-      </w:r>
-      <w:r>
-        <w:t xml:space="preserve">s indistinguishable from </w:t>
-      </w:r>
-      <w:r>
-        <w:t>that of a native app</w:t>
-      </w:r>
-      <w:r>
-        <w:t xml:space="preserve"> because of the compiled source code</w:t>
-      </w:r>
-      <w:r>
-        <w:t>. In theory</w:t>
-      </w:r>
-      <w:r>
-        <w:t>,</w:t>
-      </w:r>
-      <w:r>
-        <w:t xml:space="preserve"> it is </w:t>
-      </w:r>
-      <w:r>
-        <w:t xml:space="preserve">possible to </w:t>
-      </w:r>
-      <w:r>
-        <w:t>alter the resultant compiled code to m</w:t>
-      </w:r>
-      <w:r>
-        <w:t>eet sp</w:t>
-      </w:r>
-      <w:r>
-        <w:t xml:space="preserve">ecific needs </w:t>
-      </w:r>
-      <w:r>
-        <w:t>e.g.</w:t>
-      </w:r>
-      <w:r>
-        <w:t xml:space="preserve"> </w:t>
-      </w:r>
-      <w:r>
-        <w:t>in the case of a suggestion to correct a deprecated call. I</w:t>
-      </w:r>
-      <w:r>
-        <w:t>n practice</w:t>
-      </w:r>
-      <w:r>
-        <w:t xml:space="preserve"> however, the use</w:t>
-      </w:r>
-      <w:r>
-        <w:t xml:space="preserve"> of </w:t>
-      </w:r>
-      <w:r>
-        <w:t>generated compiled</w:t>
-      </w:r>
-      <w:r>
-        <w:t xml:space="preserve"> code</w:t>
-      </w:r>
-      <w:r>
-        <w:t>s are difficult because of their</w:t>
-      </w:r>
-      <w:r>
-        <w:t xml:space="preserve"> automated structure</w:t>
-      </w:r>
-      <w:r>
-        <w:t>s</w:t>
-      </w:r>
-      <w:r>
-        <w:t xml:space="preserve">. </w:t>
-      </w:r>
-      <w:r>
-        <w:t>An example is Applause, which is open source and uses a domain-specific language based on the XText framework</w:t>
-      </w:r>
-      <w:r>
-        <w:t xml:space="preserve"> </w:t>
-      </w:r>
-      <w:r>
-        <w:t>(Xantho</w:t>
-      </w:r>
-      <w:r>
-        <w:t>poulos &amp; Xinogalos, 2013, p. 216</w:t>
-      </w:r>
-      <w:r>
-        <w:t>)</w:t>
-      </w:r>
-      <w:r>
-        <w:t>.</w:t>
-      </w:r>
+    </w:p>
+    <w:p>
+      <w:pPr>
+        <w:ind w:firstLine="284"/>
+      </w:pPr>
+    </w:p>
+    <w:p>
+      <w:pPr>
+        <w:ind w:firstLine="284"/>
+      </w:pPr>
+    </w:p>
+    <w:p>
+      <w:pPr>
+        <w:ind w:firstLine="284"/>
+      </w:pPr>
+    </w:p>
+    <w:p>
+      <w:pPr>
+        <w:ind w:firstLine="284"/>
+      </w:pPr>
+    </w:p>
+    <w:p>
+      <w:pPr>
+        <w:ind w:firstLine="284"/>
+      </w:pPr>
+    </w:p>
+    <w:p>
+      <w:pPr>
+        <w:ind w:firstLine="284"/>
+      </w:pPr>
+    </w:p>
+    <w:p>
+      <w:pPr>
+        <w:ind w:firstLine="284"/>
+      </w:pPr>
+    </w:p>
+    <w:p>
+      <w:pPr>
+        <w:ind w:firstLine="284"/>
+      </w:pPr>
+    </w:p>
+    <w:p>
+      <w:pPr>
+        <w:ind w:firstLine="284"/>
+      </w:pPr>
+    </w:p>
+    <w:p>
+      <w:pPr>
+        <w:ind w:firstLine="284"/>
+      </w:pPr>
+    </w:p>
+    <w:p>
+      <w:pPr>
+        <w:ind w:firstLine="284"/>
+      </w:pPr>
+    </w:p>
+    <w:p>
+      <w:pPr>
+        <w:ind w:firstLine="284"/>
+      </w:pPr>
+    </w:p>
+    <w:p>
+      <w:pPr>
+        <w:ind w:firstLine="284"/>
+      </w:pPr>
+    </w:p>
+    <w:p>
+      <w:pPr>
+        <w:ind w:firstLine="284"/>
+      </w:pPr>
+    </w:p>
+    <w:p>
+      <w:pPr>
+        <w:ind w:firstLine="284"/>
+      </w:pPr>
+    </w:p>
+    <w:p>
+      <w:pPr>
+        <w:ind w:firstLine="284"/>
+      </w:pPr>
     </w:p>
     <w:p>
       <w:pPr>

</xml_diff>